<commit_message>
se lleno 3.3.3 doc word
</commit_message>
<xml_diff>
--- a/Plantilla Especificación HESoC.docx
+++ b/Plantilla Especificación HESoC.docx
@@ -95,13 +95,7 @@
         <w:t xml:space="preserve">Proyecto: </w:t>
       </w:r>
       <w:r>
-        <w:fldChar w:fldCharType="begin"/>
-      </w:r>
-      <w:r>
-        <w:instrText>MACROBUTTON NOMACRO [Nombre del proyecto]</w:instrText>
-      </w:r>
-      <w:r>
-        <w:fldChar w:fldCharType="end"/>
+        <w:t>HESoC</w:t>
       </w:r>
     </w:p>
     <w:p>
@@ -120,30 +114,16 @@
         </w:rPr>
         <w:t xml:space="preserve">Revisión </w:t>
       </w:r>
+      <w:proofErr w:type="spellStart"/>
       <w:r>
         <w:rPr>
           <w:rFonts w:cs="Arial"/>
           <w:color w:val="241A61"/>
           <w:sz w:val="22"/>
         </w:rPr>
-        <w:fldChar w:fldCharType="begin"/>
-      </w:r>
-      <w:r>
-        <w:rPr>
-          <w:rFonts w:cs="Arial"/>
-          <w:color w:val="241A61"/>
-          <w:sz w:val="22"/>
-        </w:rPr>
-        <w:instrText>MACROBUTTON NOMACRO [99.99]</w:instrText>
-      </w:r>
-      <w:r>
-        <w:rPr>
-          <w:rFonts w:cs="Arial"/>
-          <w:color w:val="241A61"/>
-          <w:sz w:val="22"/>
-        </w:rPr>
-        <w:fldChar w:fldCharType="end"/>
-      </w:r>
+        <w:t>xd</w:t>
+      </w:r>
+      <w:proofErr w:type="spellEnd"/>
     </w:p>
     <w:p>
       <w:pPr>
@@ -396,7 +376,7 @@
           <w:numId w:val="0"/>
         </w:numPr>
       </w:pPr>
-      <w:bookmarkStart w:id="0" w:name="_Toc33411057"/>
+      <w:bookmarkStart w:id="0" w:name="_Toc148700029"/>
       <w:r>
         <w:lastRenderedPageBreak/>
         <w:t>Ficha del documento</w:t>
@@ -1362,7 +1342,7 @@
           <w:numId w:val="0"/>
         </w:numPr>
       </w:pPr>
-      <w:bookmarkStart w:id="1" w:name="_Toc33411058"/>
+      <w:bookmarkStart w:id="1" w:name="_Toc148700030"/>
       <w:r>
         <w:lastRenderedPageBreak/>
         <w:t>Contenido</w:t>
@@ -1376,13 +1356,14 @@
           <w:tab w:val="right" w:pos="8494"/>
         </w:tabs>
         <w:rPr>
-          <w:rFonts w:ascii="Times New Roman" w:hAnsi="Times New Roman"/>
+          <w:rFonts w:asciiTheme="minorHAnsi" w:eastAsiaTheme="minorEastAsia" w:hAnsiTheme="minorHAnsi" w:cstheme="minorBidi"/>
           <w:b w:val="0"/>
           <w:bCs w:val="0"/>
           <w:caps w:val="0"/>
           <w:noProof/>
-          <w:sz w:val="24"/>
-          <w:szCs w:val="24"/>
+          <w:sz w:val="22"/>
+          <w:szCs w:val="22"/>
+          <w:lang w:val="es-DO" w:eastAsia="es-DO"/>
         </w:rPr>
       </w:pPr>
       <w:r>
@@ -1394,7 +1375,7 @@
       <w:r>
         <w:fldChar w:fldCharType="separate"/>
       </w:r>
-      <w:hyperlink w:anchor="_Toc33411057" w:history="1">
+      <w:hyperlink w:anchor="_Toc148700029" w:history="1">
         <w:r>
           <w:rPr>
             <w:rStyle w:val="Hipervnculo"/>
@@ -1421,7 +1402,7 @@
             <w:noProof/>
             <w:webHidden/>
           </w:rPr>
-          <w:instrText xml:space="preserve"> PAGEREF _Toc33411057 \h </w:instrText>
+          <w:instrText xml:space="preserve"> PAGEREF _Toc148700029 \h </w:instrText>
         </w:r>
         <w:r>
           <w:rPr>
@@ -1441,7 +1422,7 @@
             <w:noProof/>
             <w:webHidden/>
           </w:rPr>
-          <w:t>3</w:t>
+          <w:t>2</w:t>
         </w:r>
         <w:r>
           <w:rPr>
@@ -1459,16 +1440,17 @@
           <w:tab w:val="right" w:pos="8494"/>
         </w:tabs>
         <w:rPr>
-          <w:rFonts w:ascii="Times New Roman" w:hAnsi="Times New Roman"/>
+          <w:rFonts w:asciiTheme="minorHAnsi" w:eastAsiaTheme="minorEastAsia" w:hAnsiTheme="minorHAnsi" w:cstheme="minorBidi"/>
           <w:b w:val="0"/>
           <w:bCs w:val="0"/>
           <w:caps w:val="0"/>
           <w:noProof/>
-          <w:sz w:val="24"/>
-          <w:szCs w:val="24"/>
-        </w:rPr>
-      </w:pPr>
-      <w:hyperlink w:anchor="_Toc33411058" w:history="1">
+          <w:sz w:val="22"/>
+          <w:szCs w:val="22"/>
+          <w:lang w:val="es-DO" w:eastAsia="es-DO"/>
+        </w:rPr>
+      </w:pPr>
+      <w:hyperlink w:anchor="_Toc148700030" w:history="1">
         <w:r>
           <w:rPr>
             <w:rStyle w:val="Hipervnculo"/>
@@ -1495,7 +1477,7 @@
             <w:noProof/>
             <w:webHidden/>
           </w:rPr>
-          <w:instrText xml:space="preserve"> PAGEREF _Toc33411058 \h </w:instrText>
+          <w:instrText xml:space="preserve"> PAGEREF _Toc148700030 \h </w:instrText>
         </w:r>
         <w:r>
           <w:rPr>
@@ -1515,7 +1497,7 @@
             <w:noProof/>
             <w:webHidden/>
           </w:rPr>
-          <w:t>4</w:t>
+          <w:t>3</w:t>
         </w:r>
         <w:r>
           <w:rPr>
@@ -1534,16 +1516,17 @@
           <w:tab w:val="right" w:pos="8494"/>
         </w:tabs>
         <w:rPr>
-          <w:rFonts w:ascii="Times New Roman" w:hAnsi="Times New Roman"/>
+          <w:rFonts w:asciiTheme="minorHAnsi" w:eastAsiaTheme="minorEastAsia" w:hAnsiTheme="minorHAnsi" w:cstheme="minorBidi"/>
           <w:b w:val="0"/>
           <w:bCs w:val="0"/>
           <w:caps w:val="0"/>
           <w:noProof/>
-          <w:sz w:val="24"/>
-          <w:szCs w:val="24"/>
-        </w:rPr>
-      </w:pPr>
-      <w:hyperlink w:anchor="_Toc33411059" w:history="1">
+          <w:sz w:val="22"/>
+          <w:szCs w:val="22"/>
+          <w:lang w:val="es-DO" w:eastAsia="es-DO"/>
+        </w:rPr>
+      </w:pPr>
+      <w:hyperlink w:anchor="_Toc148700031" w:history="1">
         <w:r>
           <w:rPr>
             <w:rStyle w:val="Hipervnculo"/>
@@ -1553,13 +1536,14 @@
         </w:r>
         <w:r>
           <w:rPr>
-            <w:rFonts w:ascii="Times New Roman" w:hAnsi="Times New Roman"/>
+            <w:rFonts w:asciiTheme="minorHAnsi" w:eastAsiaTheme="minorEastAsia" w:hAnsiTheme="minorHAnsi" w:cstheme="minorBidi"/>
             <w:b w:val="0"/>
             <w:bCs w:val="0"/>
             <w:caps w:val="0"/>
             <w:noProof/>
-            <w:sz w:val="24"/>
-            <w:szCs w:val="24"/>
+            <w:sz w:val="22"/>
+            <w:szCs w:val="22"/>
+            <w:lang w:val="es-DO" w:eastAsia="es-DO"/>
           </w:rPr>
           <w:tab/>
         </w:r>
@@ -1589,7 +1573,7 @@
             <w:noProof/>
             <w:webHidden/>
           </w:rPr>
-          <w:instrText xml:space="preserve"> PAGEREF _Toc33411059 \h </w:instrText>
+          <w:instrText xml:space="preserve"> PAGEREF _Toc148700031 \h </w:instrText>
         </w:r>
         <w:r>
           <w:rPr>
@@ -1609,7 +1593,7 @@
             <w:noProof/>
             <w:webHidden/>
           </w:rPr>
-          <w:t>6</w:t>
+          <w:t>5</w:t>
         </w:r>
         <w:r>
           <w:rPr>
@@ -1628,14 +1612,16 @@
           <w:tab w:val="right" w:pos="8494"/>
         </w:tabs>
         <w:rPr>
-          <w:rFonts w:ascii="Times New Roman" w:hAnsi="Times New Roman"/>
+          <w:rFonts w:asciiTheme="minorHAnsi" w:eastAsiaTheme="minorEastAsia" w:hAnsiTheme="minorHAnsi" w:cstheme="minorBidi"/>
           <w:b w:val="0"/>
           <w:bCs w:val="0"/>
           <w:noProof/>
-          <w:sz w:val="24"/>
-        </w:rPr>
-      </w:pPr>
-      <w:hyperlink w:anchor="_Toc33411060" w:history="1">
+          <w:sz w:val="22"/>
+          <w:szCs w:val="22"/>
+          <w:lang w:val="es-DO" w:eastAsia="es-DO"/>
+        </w:rPr>
+      </w:pPr>
+      <w:hyperlink w:anchor="_Toc148700032" w:history="1">
         <w:r>
           <w:rPr>
             <w:rStyle w:val="Hipervnculo"/>
@@ -1645,11 +1631,13 @@
         </w:r>
         <w:r>
           <w:rPr>
-            <w:rFonts w:ascii="Times New Roman" w:hAnsi="Times New Roman"/>
+            <w:rFonts w:asciiTheme="minorHAnsi" w:eastAsiaTheme="minorEastAsia" w:hAnsiTheme="minorHAnsi" w:cstheme="minorBidi"/>
             <w:b w:val="0"/>
             <w:bCs w:val="0"/>
             <w:noProof/>
-            <w:sz w:val="24"/>
+            <w:sz w:val="22"/>
+            <w:szCs w:val="22"/>
+            <w:lang w:val="es-DO" w:eastAsia="es-DO"/>
           </w:rPr>
           <w:tab/>
         </w:r>
@@ -1679,7 +1667,7 @@
             <w:noProof/>
             <w:webHidden/>
           </w:rPr>
-          <w:instrText xml:space="preserve"> PAGEREF _Toc33411060 \h </w:instrText>
+          <w:instrText xml:space="preserve"> PAGEREF _Toc148700032 \h </w:instrText>
         </w:r>
         <w:r>
           <w:rPr>
@@ -1699,7 +1687,7 @@
             <w:noProof/>
             <w:webHidden/>
           </w:rPr>
-          <w:t>6</w:t>
+          <w:t>5</w:t>
         </w:r>
         <w:r>
           <w:rPr>
@@ -1718,14 +1706,16 @@
           <w:tab w:val="right" w:pos="8494"/>
         </w:tabs>
         <w:rPr>
-          <w:rFonts w:ascii="Times New Roman" w:hAnsi="Times New Roman"/>
+          <w:rFonts w:asciiTheme="minorHAnsi" w:eastAsiaTheme="minorEastAsia" w:hAnsiTheme="minorHAnsi" w:cstheme="minorBidi"/>
           <w:b w:val="0"/>
           <w:bCs w:val="0"/>
           <w:noProof/>
-          <w:sz w:val="24"/>
-        </w:rPr>
-      </w:pPr>
-      <w:hyperlink w:anchor="_Toc33411061" w:history="1">
+          <w:sz w:val="22"/>
+          <w:szCs w:val="22"/>
+          <w:lang w:val="es-DO" w:eastAsia="es-DO"/>
+        </w:rPr>
+      </w:pPr>
+      <w:hyperlink w:anchor="_Toc148700033" w:history="1">
         <w:r>
           <w:rPr>
             <w:rStyle w:val="Hipervnculo"/>
@@ -1735,11 +1725,13 @@
         </w:r>
         <w:r>
           <w:rPr>
-            <w:rFonts w:ascii="Times New Roman" w:hAnsi="Times New Roman"/>
+            <w:rFonts w:asciiTheme="minorHAnsi" w:eastAsiaTheme="minorEastAsia" w:hAnsiTheme="minorHAnsi" w:cstheme="minorBidi"/>
             <w:b w:val="0"/>
             <w:bCs w:val="0"/>
             <w:noProof/>
-            <w:sz w:val="24"/>
+            <w:sz w:val="22"/>
+            <w:szCs w:val="22"/>
+            <w:lang w:val="es-DO" w:eastAsia="es-DO"/>
           </w:rPr>
           <w:tab/>
         </w:r>
@@ -1769,7 +1761,7 @@
             <w:noProof/>
             <w:webHidden/>
           </w:rPr>
-          <w:instrText xml:space="preserve"> PAGEREF _Toc33411061 \h </w:instrText>
+          <w:instrText xml:space="preserve"> PAGEREF _Toc148700033 \h </w:instrText>
         </w:r>
         <w:r>
           <w:rPr>
@@ -1789,7 +1781,7 @@
             <w:noProof/>
             <w:webHidden/>
           </w:rPr>
-          <w:t>6</w:t>
+          <w:t>5</w:t>
         </w:r>
         <w:r>
           <w:rPr>
@@ -1808,14 +1800,16 @@
           <w:tab w:val="right" w:pos="8494"/>
         </w:tabs>
         <w:rPr>
-          <w:rFonts w:ascii="Times New Roman" w:hAnsi="Times New Roman"/>
+          <w:rFonts w:asciiTheme="minorHAnsi" w:eastAsiaTheme="minorEastAsia" w:hAnsiTheme="minorHAnsi" w:cstheme="minorBidi"/>
           <w:b w:val="0"/>
           <w:bCs w:val="0"/>
           <w:noProof/>
-          <w:sz w:val="24"/>
-        </w:rPr>
-      </w:pPr>
-      <w:hyperlink w:anchor="_Toc33411062" w:history="1">
+          <w:sz w:val="22"/>
+          <w:szCs w:val="22"/>
+          <w:lang w:val="es-DO" w:eastAsia="es-DO"/>
+        </w:rPr>
+      </w:pPr>
+      <w:hyperlink w:anchor="_Toc148700034" w:history="1">
         <w:r>
           <w:rPr>
             <w:rStyle w:val="Hipervnculo"/>
@@ -1825,11 +1819,13 @@
         </w:r>
         <w:r>
           <w:rPr>
-            <w:rFonts w:ascii="Times New Roman" w:hAnsi="Times New Roman"/>
+            <w:rFonts w:asciiTheme="minorHAnsi" w:eastAsiaTheme="minorEastAsia" w:hAnsiTheme="minorHAnsi" w:cstheme="minorBidi"/>
             <w:b w:val="0"/>
             <w:bCs w:val="0"/>
             <w:noProof/>
-            <w:sz w:val="24"/>
+            <w:sz w:val="22"/>
+            <w:szCs w:val="22"/>
+            <w:lang w:val="es-DO" w:eastAsia="es-DO"/>
           </w:rPr>
           <w:tab/>
         </w:r>
@@ -1859,7 +1855,7 @@
             <w:noProof/>
             <w:webHidden/>
           </w:rPr>
-          <w:instrText xml:space="preserve"> PAGEREF _Toc33411062 \h </w:instrText>
+          <w:instrText xml:space="preserve"> PAGEREF _Toc148700034 \h </w:instrText>
         </w:r>
         <w:r>
           <w:rPr>
@@ -1879,7 +1875,7 @@
             <w:noProof/>
             <w:webHidden/>
           </w:rPr>
-          <w:t>6</w:t>
+          <w:t>5</w:t>
         </w:r>
         <w:r>
           <w:rPr>
@@ -1898,14 +1894,16 @@
           <w:tab w:val="right" w:pos="8494"/>
         </w:tabs>
         <w:rPr>
-          <w:rFonts w:ascii="Times New Roman" w:hAnsi="Times New Roman"/>
+          <w:rFonts w:asciiTheme="minorHAnsi" w:eastAsiaTheme="minorEastAsia" w:hAnsiTheme="minorHAnsi" w:cstheme="minorBidi"/>
           <w:b w:val="0"/>
           <w:bCs w:val="0"/>
           <w:noProof/>
-          <w:sz w:val="24"/>
-        </w:rPr>
-      </w:pPr>
-      <w:hyperlink w:anchor="_Toc33411063" w:history="1">
+          <w:sz w:val="22"/>
+          <w:szCs w:val="22"/>
+          <w:lang w:val="es-DO" w:eastAsia="es-DO"/>
+        </w:rPr>
+      </w:pPr>
+      <w:hyperlink w:anchor="_Toc148700035" w:history="1">
         <w:r>
           <w:rPr>
             <w:rStyle w:val="Hipervnculo"/>
@@ -1915,11 +1913,13 @@
         </w:r>
         <w:r>
           <w:rPr>
-            <w:rFonts w:ascii="Times New Roman" w:hAnsi="Times New Roman"/>
+            <w:rFonts w:asciiTheme="minorHAnsi" w:eastAsiaTheme="minorEastAsia" w:hAnsiTheme="minorHAnsi" w:cstheme="minorBidi"/>
             <w:b w:val="0"/>
             <w:bCs w:val="0"/>
             <w:noProof/>
-            <w:sz w:val="24"/>
+            <w:sz w:val="22"/>
+            <w:szCs w:val="22"/>
+            <w:lang w:val="es-DO" w:eastAsia="es-DO"/>
           </w:rPr>
           <w:tab/>
         </w:r>
@@ -1949,7 +1949,7 @@
             <w:noProof/>
             <w:webHidden/>
           </w:rPr>
-          <w:instrText xml:space="preserve"> PAGEREF _Toc33411063 \h </w:instrText>
+          <w:instrText xml:space="preserve"> PAGEREF _Toc148700035 \h </w:instrText>
         </w:r>
         <w:r>
           <w:rPr>
@@ -1969,7 +1969,7 @@
             <w:noProof/>
             <w:webHidden/>
           </w:rPr>
-          <w:t>6</w:t>
+          <w:t>5</w:t>
         </w:r>
         <w:r>
           <w:rPr>
@@ -1988,14 +1988,16 @@
           <w:tab w:val="right" w:pos="8494"/>
         </w:tabs>
         <w:rPr>
-          <w:rFonts w:ascii="Times New Roman" w:hAnsi="Times New Roman"/>
+          <w:rFonts w:asciiTheme="minorHAnsi" w:eastAsiaTheme="minorEastAsia" w:hAnsiTheme="minorHAnsi" w:cstheme="minorBidi"/>
           <w:b w:val="0"/>
           <w:bCs w:val="0"/>
           <w:noProof/>
-          <w:sz w:val="24"/>
-        </w:rPr>
-      </w:pPr>
-      <w:hyperlink w:anchor="_Toc33411064" w:history="1">
+          <w:sz w:val="22"/>
+          <w:szCs w:val="22"/>
+          <w:lang w:val="es-DO" w:eastAsia="es-DO"/>
+        </w:rPr>
+      </w:pPr>
+      <w:hyperlink w:anchor="_Toc148700036" w:history="1">
         <w:r>
           <w:rPr>
             <w:rStyle w:val="Hipervnculo"/>
@@ -2005,11 +2007,13 @@
         </w:r>
         <w:r>
           <w:rPr>
-            <w:rFonts w:ascii="Times New Roman" w:hAnsi="Times New Roman"/>
+            <w:rFonts w:asciiTheme="minorHAnsi" w:eastAsiaTheme="minorEastAsia" w:hAnsiTheme="minorHAnsi" w:cstheme="minorBidi"/>
             <w:b w:val="0"/>
             <w:bCs w:val="0"/>
             <w:noProof/>
-            <w:sz w:val="24"/>
+            <w:sz w:val="22"/>
+            <w:szCs w:val="22"/>
+            <w:lang w:val="es-DO" w:eastAsia="es-DO"/>
           </w:rPr>
           <w:tab/>
         </w:r>
@@ -2039,7 +2043,7 @@
             <w:noProof/>
             <w:webHidden/>
           </w:rPr>
-          <w:instrText xml:space="preserve"> PAGEREF _Toc33411064 \h </w:instrText>
+          <w:instrText xml:space="preserve"> PAGEREF _Toc148700036 \h </w:instrText>
         </w:r>
         <w:r>
           <w:rPr>
@@ -2078,14 +2082,16 @@
           <w:tab w:val="right" w:pos="8494"/>
         </w:tabs>
         <w:rPr>
-          <w:rFonts w:ascii="Times New Roman" w:hAnsi="Times New Roman"/>
+          <w:rFonts w:asciiTheme="minorHAnsi" w:eastAsiaTheme="minorEastAsia" w:hAnsiTheme="minorHAnsi" w:cstheme="minorBidi"/>
           <w:b w:val="0"/>
           <w:bCs w:val="0"/>
           <w:noProof/>
-          <w:sz w:val="24"/>
-        </w:rPr>
-      </w:pPr>
-      <w:hyperlink w:anchor="_Toc33411065" w:history="1">
+          <w:sz w:val="22"/>
+          <w:szCs w:val="22"/>
+          <w:lang w:val="es-DO" w:eastAsia="es-DO"/>
+        </w:rPr>
+      </w:pPr>
+      <w:hyperlink w:anchor="_Toc148700037" w:history="1">
         <w:r>
           <w:rPr>
             <w:rStyle w:val="Hipervnculo"/>
@@ -2095,11 +2101,13 @@
         </w:r>
         <w:r>
           <w:rPr>
-            <w:rFonts w:ascii="Times New Roman" w:hAnsi="Times New Roman"/>
+            <w:rFonts w:asciiTheme="minorHAnsi" w:eastAsiaTheme="minorEastAsia" w:hAnsiTheme="minorHAnsi" w:cstheme="minorBidi"/>
             <w:b w:val="0"/>
             <w:bCs w:val="0"/>
             <w:noProof/>
-            <w:sz w:val="24"/>
+            <w:sz w:val="22"/>
+            <w:szCs w:val="22"/>
+            <w:lang w:val="es-DO" w:eastAsia="es-DO"/>
           </w:rPr>
           <w:tab/>
         </w:r>
@@ -2129,7 +2137,7 @@
             <w:noProof/>
             <w:webHidden/>
           </w:rPr>
-          <w:instrText xml:space="preserve"> PAGEREF _Toc33411065 \h </w:instrText>
+          <w:instrText xml:space="preserve"> PAGEREF _Toc148700037 \h </w:instrText>
         </w:r>
         <w:r>
           <w:rPr>
@@ -2168,16 +2176,17 @@
           <w:tab w:val="right" w:pos="8494"/>
         </w:tabs>
         <w:rPr>
-          <w:rFonts w:ascii="Times New Roman" w:hAnsi="Times New Roman"/>
+          <w:rFonts w:asciiTheme="minorHAnsi" w:eastAsiaTheme="minorEastAsia" w:hAnsiTheme="minorHAnsi" w:cstheme="minorBidi"/>
           <w:b w:val="0"/>
           <w:bCs w:val="0"/>
           <w:caps w:val="0"/>
           <w:noProof/>
-          <w:sz w:val="24"/>
-          <w:szCs w:val="24"/>
-        </w:rPr>
-      </w:pPr>
-      <w:hyperlink w:anchor="_Toc33411066" w:history="1">
+          <w:sz w:val="22"/>
+          <w:szCs w:val="22"/>
+          <w:lang w:val="es-DO" w:eastAsia="es-DO"/>
+        </w:rPr>
+      </w:pPr>
+      <w:hyperlink w:anchor="_Toc148700038" w:history="1">
         <w:r>
           <w:rPr>
             <w:rStyle w:val="Hipervnculo"/>
@@ -2187,13 +2196,14 @@
         </w:r>
         <w:r>
           <w:rPr>
-            <w:rFonts w:ascii="Times New Roman" w:hAnsi="Times New Roman"/>
+            <w:rFonts w:asciiTheme="minorHAnsi" w:eastAsiaTheme="minorEastAsia" w:hAnsiTheme="minorHAnsi" w:cstheme="minorBidi"/>
             <w:b w:val="0"/>
             <w:bCs w:val="0"/>
             <w:caps w:val="0"/>
             <w:noProof/>
-            <w:sz w:val="24"/>
-            <w:szCs w:val="24"/>
+            <w:sz w:val="22"/>
+            <w:szCs w:val="22"/>
+            <w:lang w:val="es-DO" w:eastAsia="es-DO"/>
           </w:rPr>
           <w:tab/>
         </w:r>
@@ -2223,7 +2233,7 @@
             <w:noProof/>
             <w:webHidden/>
           </w:rPr>
-          <w:instrText xml:space="preserve"> PAGEREF _Toc33411066 \h </w:instrText>
+          <w:instrText xml:space="preserve"> PAGEREF _Toc148700038 \h </w:instrText>
         </w:r>
         <w:r>
           <w:rPr>
@@ -2243,7 +2253,7 @@
             <w:noProof/>
             <w:webHidden/>
           </w:rPr>
-          <w:t>7</w:t>
+          <w:t>6</w:t>
         </w:r>
         <w:r>
           <w:rPr>
@@ -2262,14 +2272,16 @@
           <w:tab w:val="right" w:pos="8494"/>
         </w:tabs>
         <w:rPr>
-          <w:rFonts w:ascii="Times New Roman" w:hAnsi="Times New Roman"/>
+          <w:rFonts w:asciiTheme="minorHAnsi" w:eastAsiaTheme="minorEastAsia" w:hAnsiTheme="minorHAnsi" w:cstheme="minorBidi"/>
           <w:b w:val="0"/>
           <w:bCs w:val="0"/>
           <w:noProof/>
-          <w:sz w:val="24"/>
-        </w:rPr>
-      </w:pPr>
-      <w:hyperlink w:anchor="_Toc33411067" w:history="1">
+          <w:sz w:val="22"/>
+          <w:szCs w:val="22"/>
+          <w:lang w:val="es-DO" w:eastAsia="es-DO"/>
+        </w:rPr>
+      </w:pPr>
+      <w:hyperlink w:anchor="_Toc148700039" w:history="1">
         <w:r>
           <w:rPr>
             <w:rStyle w:val="Hipervnculo"/>
@@ -2279,11 +2291,13 @@
         </w:r>
         <w:r>
           <w:rPr>
-            <w:rFonts w:ascii="Times New Roman" w:hAnsi="Times New Roman"/>
+            <w:rFonts w:asciiTheme="minorHAnsi" w:eastAsiaTheme="minorEastAsia" w:hAnsiTheme="minorHAnsi" w:cstheme="minorBidi"/>
             <w:b w:val="0"/>
             <w:bCs w:val="0"/>
             <w:noProof/>
-            <w:sz w:val="24"/>
+            <w:sz w:val="22"/>
+            <w:szCs w:val="22"/>
+            <w:lang w:val="es-DO" w:eastAsia="es-DO"/>
           </w:rPr>
           <w:tab/>
         </w:r>
@@ -2313,7 +2327,7 @@
             <w:noProof/>
             <w:webHidden/>
           </w:rPr>
-          <w:instrText xml:space="preserve"> PAGEREF _Toc33411067 \h </w:instrText>
+          <w:instrText xml:space="preserve"> PAGEREF _Toc148700039 \h </w:instrText>
         </w:r>
         <w:r>
           <w:rPr>
@@ -2333,7 +2347,7 @@
             <w:noProof/>
             <w:webHidden/>
           </w:rPr>
-          <w:t>7</w:t>
+          <w:t>6</w:t>
         </w:r>
         <w:r>
           <w:rPr>
@@ -2352,14 +2366,16 @@
           <w:tab w:val="right" w:pos="8494"/>
         </w:tabs>
         <w:rPr>
-          <w:rFonts w:ascii="Times New Roman" w:hAnsi="Times New Roman"/>
+          <w:rFonts w:asciiTheme="minorHAnsi" w:eastAsiaTheme="minorEastAsia" w:hAnsiTheme="minorHAnsi" w:cstheme="minorBidi"/>
           <w:b w:val="0"/>
           <w:bCs w:val="0"/>
           <w:noProof/>
-          <w:sz w:val="24"/>
-        </w:rPr>
-      </w:pPr>
-      <w:hyperlink w:anchor="_Toc33411068" w:history="1">
+          <w:sz w:val="22"/>
+          <w:szCs w:val="22"/>
+          <w:lang w:val="es-DO" w:eastAsia="es-DO"/>
+        </w:rPr>
+      </w:pPr>
+      <w:hyperlink w:anchor="_Toc148700040" w:history="1">
         <w:r>
           <w:rPr>
             <w:rStyle w:val="Hipervnculo"/>
@@ -2369,11 +2385,13 @@
         </w:r>
         <w:r>
           <w:rPr>
-            <w:rFonts w:ascii="Times New Roman" w:hAnsi="Times New Roman"/>
+            <w:rFonts w:asciiTheme="minorHAnsi" w:eastAsiaTheme="minorEastAsia" w:hAnsiTheme="minorHAnsi" w:cstheme="minorBidi"/>
             <w:b w:val="0"/>
             <w:bCs w:val="0"/>
             <w:noProof/>
-            <w:sz w:val="24"/>
+            <w:sz w:val="22"/>
+            <w:szCs w:val="22"/>
+            <w:lang w:val="es-DO" w:eastAsia="es-DO"/>
           </w:rPr>
           <w:tab/>
         </w:r>
@@ -2403,7 +2421,7 @@
             <w:noProof/>
             <w:webHidden/>
           </w:rPr>
-          <w:instrText xml:space="preserve"> PAGEREF _Toc33411068 \h </w:instrText>
+          <w:instrText xml:space="preserve"> PAGEREF _Toc148700040 \h </w:instrText>
         </w:r>
         <w:r>
           <w:rPr>
@@ -2423,7 +2441,7 @@
             <w:noProof/>
             <w:webHidden/>
           </w:rPr>
-          <w:t>7</w:t>
+          <w:t>6</w:t>
         </w:r>
         <w:r>
           <w:rPr>
@@ -2442,14 +2460,16 @@
           <w:tab w:val="right" w:pos="8494"/>
         </w:tabs>
         <w:rPr>
-          <w:rFonts w:ascii="Times New Roman" w:hAnsi="Times New Roman"/>
+          <w:rFonts w:asciiTheme="minorHAnsi" w:eastAsiaTheme="minorEastAsia" w:hAnsiTheme="minorHAnsi" w:cstheme="minorBidi"/>
           <w:b w:val="0"/>
           <w:bCs w:val="0"/>
           <w:noProof/>
-          <w:sz w:val="24"/>
-        </w:rPr>
-      </w:pPr>
-      <w:hyperlink w:anchor="_Toc33411069" w:history="1">
+          <w:sz w:val="22"/>
+          <w:szCs w:val="22"/>
+          <w:lang w:val="es-DO" w:eastAsia="es-DO"/>
+        </w:rPr>
+      </w:pPr>
+      <w:hyperlink w:anchor="_Toc148700041" w:history="1">
         <w:r>
           <w:rPr>
             <w:rStyle w:val="Hipervnculo"/>
@@ -2459,11 +2479,13 @@
         </w:r>
         <w:r>
           <w:rPr>
-            <w:rFonts w:ascii="Times New Roman" w:hAnsi="Times New Roman"/>
+            <w:rFonts w:asciiTheme="minorHAnsi" w:eastAsiaTheme="minorEastAsia" w:hAnsiTheme="minorHAnsi" w:cstheme="minorBidi"/>
             <w:b w:val="0"/>
             <w:bCs w:val="0"/>
             <w:noProof/>
-            <w:sz w:val="24"/>
+            <w:sz w:val="22"/>
+            <w:szCs w:val="22"/>
+            <w:lang w:val="es-DO" w:eastAsia="es-DO"/>
           </w:rPr>
           <w:tab/>
         </w:r>
@@ -2493,7 +2515,7 @@
             <w:noProof/>
             <w:webHidden/>
           </w:rPr>
-          <w:instrText xml:space="preserve"> PAGEREF _Toc33411069 \h </w:instrText>
+          <w:instrText xml:space="preserve"> PAGEREF _Toc148700041 \h </w:instrText>
         </w:r>
         <w:r>
           <w:rPr>
@@ -2532,14 +2554,16 @@
           <w:tab w:val="right" w:pos="8494"/>
         </w:tabs>
         <w:rPr>
-          <w:rFonts w:ascii="Times New Roman" w:hAnsi="Times New Roman"/>
+          <w:rFonts w:asciiTheme="minorHAnsi" w:eastAsiaTheme="minorEastAsia" w:hAnsiTheme="minorHAnsi" w:cstheme="minorBidi"/>
           <w:b w:val="0"/>
           <w:bCs w:val="0"/>
           <w:noProof/>
-          <w:sz w:val="24"/>
-        </w:rPr>
-      </w:pPr>
-      <w:hyperlink w:anchor="_Toc33411070" w:history="1">
+          <w:sz w:val="22"/>
+          <w:szCs w:val="22"/>
+          <w:lang w:val="es-DO" w:eastAsia="es-DO"/>
+        </w:rPr>
+      </w:pPr>
+      <w:hyperlink w:anchor="_Toc148700042" w:history="1">
         <w:r>
           <w:rPr>
             <w:rStyle w:val="Hipervnculo"/>
@@ -2549,11 +2573,13 @@
         </w:r>
         <w:r>
           <w:rPr>
-            <w:rFonts w:ascii="Times New Roman" w:hAnsi="Times New Roman"/>
+            <w:rFonts w:asciiTheme="minorHAnsi" w:eastAsiaTheme="minorEastAsia" w:hAnsiTheme="minorHAnsi" w:cstheme="minorBidi"/>
             <w:b w:val="0"/>
             <w:bCs w:val="0"/>
             <w:noProof/>
-            <w:sz w:val="24"/>
+            <w:sz w:val="22"/>
+            <w:szCs w:val="22"/>
+            <w:lang w:val="es-DO" w:eastAsia="es-DO"/>
           </w:rPr>
           <w:tab/>
         </w:r>
@@ -2583,7 +2609,7 @@
             <w:noProof/>
             <w:webHidden/>
           </w:rPr>
-          <w:instrText xml:space="preserve"> PAGEREF _Toc33411070 \h </w:instrText>
+          <w:instrText xml:space="preserve"> PAGEREF _Toc148700042 \h </w:instrText>
         </w:r>
         <w:r>
           <w:rPr>
@@ -2622,14 +2648,16 @@
           <w:tab w:val="right" w:pos="8494"/>
         </w:tabs>
         <w:rPr>
-          <w:rFonts w:ascii="Times New Roman" w:hAnsi="Times New Roman"/>
+          <w:rFonts w:asciiTheme="minorHAnsi" w:eastAsiaTheme="minorEastAsia" w:hAnsiTheme="minorHAnsi" w:cstheme="minorBidi"/>
           <w:b w:val="0"/>
           <w:bCs w:val="0"/>
           <w:noProof/>
-          <w:sz w:val="24"/>
-        </w:rPr>
-      </w:pPr>
-      <w:hyperlink w:anchor="_Toc33411071" w:history="1">
+          <w:sz w:val="22"/>
+          <w:szCs w:val="22"/>
+          <w:lang w:val="es-DO" w:eastAsia="es-DO"/>
+        </w:rPr>
+      </w:pPr>
+      <w:hyperlink w:anchor="_Toc148700043" w:history="1">
         <w:r>
           <w:rPr>
             <w:rStyle w:val="Hipervnculo"/>
@@ -2639,11 +2667,13 @@
         </w:r>
         <w:r>
           <w:rPr>
-            <w:rFonts w:ascii="Times New Roman" w:hAnsi="Times New Roman"/>
+            <w:rFonts w:asciiTheme="minorHAnsi" w:eastAsiaTheme="minorEastAsia" w:hAnsiTheme="minorHAnsi" w:cstheme="minorBidi"/>
             <w:b w:val="0"/>
             <w:bCs w:val="0"/>
             <w:noProof/>
-            <w:sz w:val="24"/>
+            <w:sz w:val="22"/>
+            <w:szCs w:val="22"/>
+            <w:lang w:val="es-DO" w:eastAsia="es-DO"/>
           </w:rPr>
           <w:tab/>
         </w:r>
@@ -2673,7 +2703,7 @@
             <w:noProof/>
             <w:webHidden/>
           </w:rPr>
-          <w:instrText xml:space="preserve"> PAGEREF _Toc33411071 \h </w:instrText>
+          <w:instrText xml:space="preserve"> PAGEREF _Toc148700043 \h </w:instrText>
         </w:r>
         <w:r>
           <w:rPr>
@@ -2712,14 +2742,16 @@
           <w:tab w:val="right" w:pos="8494"/>
         </w:tabs>
         <w:rPr>
-          <w:rFonts w:ascii="Times New Roman" w:hAnsi="Times New Roman"/>
+          <w:rFonts w:asciiTheme="minorHAnsi" w:eastAsiaTheme="minorEastAsia" w:hAnsiTheme="minorHAnsi" w:cstheme="minorBidi"/>
           <w:b w:val="0"/>
           <w:bCs w:val="0"/>
           <w:noProof/>
-          <w:sz w:val="24"/>
-        </w:rPr>
-      </w:pPr>
-      <w:hyperlink w:anchor="_Toc33411072" w:history="1">
+          <w:sz w:val="22"/>
+          <w:szCs w:val="22"/>
+          <w:lang w:val="es-DO" w:eastAsia="es-DO"/>
+        </w:rPr>
+      </w:pPr>
+      <w:hyperlink w:anchor="_Toc148700044" w:history="1">
         <w:r>
           <w:rPr>
             <w:rStyle w:val="Hipervnculo"/>
@@ -2729,11 +2761,13 @@
         </w:r>
         <w:r>
           <w:rPr>
-            <w:rFonts w:ascii="Times New Roman" w:hAnsi="Times New Roman"/>
+            <w:rFonts w:asciiTheme="minorHAnsi" w:eastAsiaTheme="minorEastAsia" w:hAnsiTheme="minorHAnsi" w:cstheme="minorBidi"/>
             <w:b w:val="0"/>
             <w:bCs w:val="0"/>
             <w:noProof/>
-            <w:sz w:val="24"/>
+            <w:sz w:val="22"/>
+            <w:szCs w:val="22"/>
+            <w:lang w:val="es-DO" w:eastAsia="es-DO"/>
           </w:rPr>
           <w:tab/>
         </w:r>
@@ -2763,7 +2797,7 @@
             <w:noProof/>
             <w:webHidden/>
           </w:rPr>
-          <w:instrText xml:space="preserve"> PAGEREF _Toc33411072 \h </w:instrText>
+          <w:instrText xml:space="preserve"> PAGEREF _Toc148700044 \h </w:instrText>
         </w:r>
         <w:r>
           <w:rPr>
@@ -2802,16 +2836,17 @@
           <w:tab w:val="right" w:pos="8494"/>
         </w:tabs>
         <w:rPr>
-          <w:rFonts w:ascii="Times New Roman" w:hAnsi="Times New Roman"/>
+          <w:rFonts w:asciiTheme="minorHAnsi" w:eastAsiaTheme="minorEastAsia" w:hAnsiTheme="minorHAnsi" w:cstheme="minorBidi"/>
           <w:b w:val="0"/>
           <w:bCs w:val="0"/>
           <w:caps w:val="0"/>
           <w:noProof/>
-          <w:sz w:val="24"/>
-          <w:szCs w:val="24"/>
-        </w:rPr>
-      </w:pPr>
-      <w:hyperlink w:anchor="_Toc33411073" w:history="1">
+          <w:sz w:val="22"/>
+          <w:szCs w:val="22"/>
+          <w:lang w:val="es-DO" w:eastAsia="es-DO"/>
+        </w:rPr>
+      </w:pPr>
+      <w:hyperlink w:anchor="_Toc148700045" w:history="1">
         <w:r>
           <w:rPr>
             <w:rStyle w:val="Hipervnculo"/>
@@ -2821,13 +2856,14 @@
         </w:r>
         <w:r>
           <w:rPr>
-            <w:rFonts w:ascii="Times New Roman" w:hAnsi="Times New Roman"/>
+            <w:rFonts w:asciiTheme="minorHAnsi" w:eastAsiaTheme="minorEastAsia" w:hAnsiTheme="minorHAnsi" w:cstheme="minorBidi"/>
             <w:b w:val="0"/>
             <w:bCs w:val="0"/>
             <w:caps w:val="0"/>
             <w:noProof/>
-            <w:sz w:val="24"/>
-            <w:szCs w:val="24"/>
+            <w:sz w:val="22"/>
+            <w:szCs w:val="22"/>
+            <w:lang w:val="es-DO" w:eastAsia="es-DO"/>
           </w:rPr>
           <w:tab/>
         </w:r>
@@ -2857,7 +2893,7 @@
             <w:noProof/>
             <w:webHidden/>
           </w:rPr>
-          <w:instrText xml:space="preserve"> PAGEREF _Toc33411073 \h </w:instrText>
+          <w:instrText xml:space="preserve"> PAGEREF _Toc148700045 \h </w:instrText>
         </w:r>
         <w:r>
           <w:rPr>
@@ -2877,7 +2913,7 @@
             <w:noProof/>
             <w:webHidden/>
           </w:rPr>
-          <w:t>7</w:t>
+          <w:t>8</w:t>
         </w:r>
         <w:r>
           <w:rPr>
@@ -2896,14 +2932,16 @@
           <w:tab w:val="right" w:pos="8494"/>
         </w:tabs>
         <w:rPr>
-          <w:rFonts w:ascii="Times New Roman" w:hAnsi="Times New Roman"/>
+          <w:rFonts w:asciiTheme="minorHAnsi" w:eastAsiaTheme="minorEastAsia" w:hAnsiTheme="minorHAnsi" w:cstheme="minorBidi"/>
           <w:b w:val="0"/>
           <w:bCs w:val="0"/>
           <w:noProof/>
-          <w:sz w:val="24"/>
-        </w:rPr>
-      </w:pPr>
-      <w:hyperlink w:anchor="_Toc33411074" w:history="1">
+          <w:sz w:val="22"/>
+          <w:szCs w:val="22"/>
+          <w:lang w:val="es-DO" w:eastAsia="es-DO"/>
+        </w:rPr>
+      </w:pPr>
+      <w:hyperlink w:anchor="_Toc148700046" w:history="1">
         <w:r>
           <w:rPr>
             <w:rStyle w:val="Hipervnculo"/>
@@ -2913,11 +2951,13 @@
         </w:r>
         <w:r>
           <w:rPr>
-            <w:rFonts w:ascii="Times New Roman" w:hAnsi="Times New Roman"/>
+            <w:rFonts w:asciiTheme="minorHAnsi" w:eastAsiaTheme="minorEastAsia" w:hAnsiTheme="minorHAnsi" w:cstheme="minorBidi"/>
             <w:b w:val="0"/>
             <w:bCs w:val="0"/>
             <w:noProof/>
-            <w:sz w:val="24"/>
+            <w:sz w:val="22"/>
+            <w:szCs w:val="22"/>
+            <w:lang w:val="es-DO" w:eastAsia="es-DO"/>
           </w:rPr>
           <w:tab/>
         </w:r>
@@ -2947,7 +2987,7 @@
             <w:noProof/>
             <w:webHidden/>
           </w:rPr>
-          <w:instrText xml:space="preserve"> PAGEREF _Toc33411074 \h </w:instrText>
+          <w:instrText xml:space="preserve"> PAGEREF _Toc148700046 \h </w:instrText>
         </w:r>
         <w:r>
           <w:rPr>
@@ -2967,7 +3007,7 @@
             <w:noProof/>
             <w:webHidden/>
           </w:rPr>
-          <w:t>8</w:t>
+          <w:t>9</w:t>
         </w:r>
         <w:r>
           <w:rPr>
@@ -2986,12 +3026,14 @@
           <w:tab w:val="right" w:pos="8494"/>
         </w:tabs>
         <w:rPr>
-          <w:rFonts w:ascii="Times New Roman" w:hAnsi="Times New Roman"/>
+          <w:rFonts w:asciiTheme="minorHAnsi" w:eastAsiaTheme="minorEastAsia" w:hAnsiTheme="minorHAnsi" w:cstheme="minorBidi"/>
           <w:noProof/>
-          <w:sz w:val="24"/>
-        </w:rPr>
-      </w:pPr>
-      <w:hyperlink w:anchor="_Toc33411075" w:history="1">
+          <w:sz w:val="22"/>
+          <w:szCs w:val="22"/>
+          <w:lang w:val="es-DO" w:eastAsia="es-DO"/>
+        </w:rPr>
+      </w:pPr>
+      <w:hyperlink w:anchor="_Toc148700047" w:history="1">
         <w:r>
           <w:rPr>
             <w:rStyle w:val="Hipervnculo"/>
@@ -3001,9 +3043,11 @@
         </w:r>
         <w:r>
           <w:rPr>
-            <w:rFonts w:ascii="Times New Roman" w:hAnsi="Times New Roman"/>
-            <w:noProof/>
-            <w:sz w:val="24"/>
+            <w:rFonts w:asciiTheme="minorHAnsi" w:eastAsiaTheme="minorEastAsia" w:hAnsiTheme="minorHAnsi" w:cstheme="minorBidi"/>
+            <w:noProof/>
+            <w:sz w:val="22"/>
+            <w:szCs w:val="22"/>
+            <w:lang w:val="es-DO" w:eastAsia="es-DO"/>
           </w:rPr>
           <w:tab/>
         </w:r>
@@ -3033,7 +3077,7 @@
             <w:noProof/>
             <w:webHidden/>
           </w:rPr>
-          <w:instrText xml:space="preserve"> PAGEREF _Toc33411075 \h </w:instrText>
+          <w:instrText xml:space="preserve"> PAGEREF _Toc148700047 \h </w:instrText>
         </w:r>
         <w:r>
           <w:rPr>
@@ -3053,7 +3097,7 @@
             <w:noProof/>
             <w:webHidden/>
           </w:rPr>
-          <w:t>8</w:t>
+          <w:t>9</w:t>
         </w:r>
         <w:r>
           <w:rPr>
@@ -3072,12 +3116,14 @@
           <w:tab w:val="right" w:pos="8494"/>
         </w:tabs>
         <w:rPr>
-          <w:rFonts w:ascii="Times New Roman" w:hAnsi="Times New Roman"/>
+          <w:rFonts w:asciiTheme="minorHAnsi" w:eastAsiaTheme="minorEastAsia" w:hAnsiTheme="minorHAnsi" w:cstheme="minorBidi"/>
           <w:noProof/>
-          <w:sz w:val="24"/>
-        </w:rPr>
-      </w:pPr>
-      <w:hyperlink w:anchor="_Toc33411076" w:history="1">
+          <w:sz w:val="22"/>
+          <w:szCs w:val="22"/>
+          <w:lang w:val="es-DO" w:eastAsia="es-DO"/>
+        </w:rPr>
+      </w:pPr>
+      <w:hyperlink w:anchor="_Toc148700048" w:history="1">
         <w:r>
           <w:rPr>
             <w:rStyle w:val="Hipervnculo"/>
@@ -3087,9 +3133,11 @@
         </w:r>
         <w:r>
           <w:rPr>
-            <w:rFonts w:ascii="Times New Roman" w:hAnsi="Times New Roman"/>
-            <w:noProof/>
-            <w:sz w:val="24"/>
+            <w:rFonts w:asciiTheme="minorHAnsi" w:eastAsiaTheme="minorEastAsia" w:hAnsiTheme="minorHAnsi" w:cstheme="minorBidi"/>
+            <w:noProof/>
+            <w:sz w:val="22"/>
+            <w:szCs w:val="22"/>
+            <w:lang w:val="es-DO" w:eastAsia="es-DO"/>
           </w:rPr>
           <w:tab/>
         </w:r>
@@ -3119,7 +3167,7 @@
             <w:noProof/>
             <w:webHidden/>
           </w:rPr>
-          <w:instrText xml:space="preserve"> PAGEREF _Toc33411076 \h </w:instrText>
+          <w:instrText xml:space="preserve"> PAGEREF _Toc148700048 \h </w:instrText>
         </w:r>
         <w:r>
           <w:rPr>
@@ -3139,7 +3187,7 @@
             <w:noProof/>
             <w:webHidden/>
           </w:rPr>
-          <w:t>8</w:t>
+          <w:t>10</w:t>
         </w:r>
         <w:r>
           <w:rPr>
@@ -3158,12 +3206,14 @@
           <w:tab w:val="right" w:pos="8494"/>
         </w:tabs>
         <w:rPr>
-          <w:rFonts w:ascii="Times New Roman" w:hAnsi="Times New Roman"/>
+          <w:rFonts w:asciiTheme="minorHAnsi" w:eastAsiaTheme="minorEastAsia" w:hAnsiTheme="minorHAnsi" w:cstheme="minorBidi"/>
           <w:noProof/>
-          <w:sz w:val="24"/>
-        </w:rPr>
-      </w:pPr>
-      <w:hyperlink w:anchor="_Toc33411077" w:history="1">
+          <w:sz w:val="22"/>
+          <w:szCs w:val="22"/>
+          <w:lang w:val="es-DO" w:eastAsia="es-DO"/>
+        </w:rPr>
+      </w:pPr>
+      <w:hyperlink w:anchor="_Toc148700049" w:history="1">
         <w:r>
           <w:rPr>
             <w:rStyle w:val="Hipervnculo"/>
@@ -3174,9 +3224,11 @@
         </w:r>
         <w:r>
           <w:rPr>
-            <w:rFonts w:ascii="Times New Roman" w:hAnsi="Times New Roman"/>
-            <w:noProof/>
-            <w:sz w:val="24"/>
+            <w:rFonts w:asciiTheme="minorHAnsi" w:eastAsiaTheme="minorEastAsia" w:hAnsiTheme="minorHAnsi" w:cstheme="minorBidi"/>
+            <w:noProof/>
+            <w:sz w:val="22"/>
+            <w:szCs w:val="22"/>
+            <w:lang w:val="es-DO" w:eastAsia="es-DO"/>
           </w:rPr>
           <w:tab/>
         </w:r>
@@ -3207,7 +3259,7 @@
             <w:noProof/>
             <w:webHidden/>
           </w:rPr>
-          <w:instrText xml:space="preserve"> PAGEREF _Toc33411077 \h </w:instrText>
+          <w:instrText xml:space="preserve"> PAGEREF _Toc148700049 \h </w:instrText>
         </w:r>
         <w:r>
           <w:rPr>
@@ -3227,7 +3279,7 @@
             <w:noProof/>
             <w:webHidden/>
           </w:rPr>
-          <w:t>8</w:t>
+          <w:t>10</w:t>
         </w:r>
         <w:r>
           <w:rPr>
@@ -3246,12 +3298,14 @@
           <w:tab w:val="right" w:pos="8494"/>
         </w:tabs>
         <w:rPr>
-          <w:rFonts w:ascii="Times New Roman" w:hAnsi="Times New Roman"/>
+          <w:rFonts w:asciiTheme="minorHAnsi" w:eastAsiaTheme="minorEastAsia" w:hAnsiTheme="minorHAnsi" w:cstheme="minorBidi"/>
           <w:noProof/>
-          <w:sz w:val="24"/>
-        </w:rPr>
-      </w:pPr>
-      <w:hyperlink w:anchor="_Toc33411078" w:history="1">
+          <w:sz w:val="22"/>
+          <w:szCs w:val="22"/>
+          <w:lang w:val="es-DO" w:eastAsia="es-DO"/>
+        </w:rPr>
+      </w:pPr>
+      <w:hyperlink w:anchor="_Toc148700050" w:history="1">
         <w:r>
           <w:rPr>
             <w:rStyle w:val="Hipervnculo"/>
@@ -3261,9 +3315,11 @@
         </w:r>
         <w:r>
           <w:rPr>
-            <w:rFonts w:ascii="Times New Roman" w:hAnsi="Times New Roman"/>
-            <w:noProof/>
-            <w:sz w:val="24"/>
+            <w:rFonts w:asciiTheme="minorHAnsi" w:eastAsiaTheme="minorEastAsia" w:hAnsiTheme="minorHAnsi" w:cstheme="minorBidi"/>
+            <w:noProof/>
+            <w:sz w:val="22"/>
+            <w:szCs w:val="22"/>
+            <w:lang w:val="es-DO" w:eastAsia="es-DO"/>
           </w:rPr>
           <w:tab/>
         </w:r>
@@ -3293,7 +3349,7 @@
             <w:noProof/>
             <w:webHidden/>
           </w:rPr>
-          <w:instrText xml:space="preserve"> PAGEREF _Toc33411078 \h </w:instrText>
+          <w:instrText xml:space="preserve"> PAGEREF _Toc148700050 \h </w:instrText>
         </w:r>
         <w:r>
           <w:rPr>
@@ -3313,7 +3369,7 @@
             <w:noProof/>
             <w:webHidden/>
           </w:rPr>
-          <w:t>8</w:t>
+          <w:t>10</w:t>
         </w:r>
         <w:r>
           <w:rPr>
@@ -3332,14 +3388,16 @@
           <w:tab w:val="right" w:pos="8494"/>
         </w:tabs>
         <w:rPr>
-          <w:rFonts w:ascii="Times New Roman" w:hAnsi="Times New Roman"/>
+          <w:rFonts w:asciiTheme="minorHAnsi" w:eastAsiaTheme="minorEastAsia" w:hAnsiTheme="minorHAnsi" w:cstheme="minorBidi"/>
           <w:b w:val="0"/>
           <w:bCs w:val="0"/>
           <w:noProof/>
-          <w:sz w:val="24"/>
-        </w:rPr>
-      </w:pPr>
-      <w:hyperlink w:anchor="_Toc33411079" w:history="1">
+          <w:sz w:val="22"/>
+          <w:szCs w:val="22"/>
+          <w:lang w:val="es-DO" w:eastAsia="es-DO"/>
+        </w:rPr>
+      </w:pPr>
+      <w:hyperlink w:anchor="_Toc148700051" w:history="1">
         <w:r>
           <w:rPr>
             <w:rStyle w:val="Hipervnculo"/>
@@ -3349,11 +3407,13 @@
         </w:r>
         <w:r>
           <w:rPr>
-            <w:rFonts w:ascii="Times New Roman" w:hAnsi="Times New Roman"/>
+            <w:rFonts w:asciiTheme="minorHAnsi" w:eastAsiaTheme="minorEastAsia" w:hAnsiTheme="minorHAnsi" w:cstheme="minorBidi"/>
             <w:b w:val="0"/>
             <w:bCs w:val="0"/>
             <w:noProof/>
-            <w:sz w:val="24"/>
+            <w:sz w:val="22"/>
+            <w:szCs w:val="22"/>
+            <w:lang w:val="es-DO" w:eastAsia="es-DO"/>
           </w:rPr>
           <w:tab/>
         </w:r>
@@ -3383,7 +3443,7 @@
             <w:noProof/>
             <w:webHidden/>
           </w:rPr>
-          <w:instrText xml:space="preserve"> PAGEREF _Toc33411079 \h </w:instrText>
+          <w:instrText xml:space="preserve"> PAGEREF _Toc148700051 \h </w:instrText>
         </w:r>
         <w:r>
           <w:rPr>
@@ -3403,7 +3463,7 @@
             <w:noProof/>
             <w:webHidden/>
           </w:rPr>
-          <w:t>8</w:t>
+          <w:t>10</w:t>
         </w:r>
         <w:r>
           <w:rPr>
@@ -3422,12 +3482,14 @@
           <w:tab w:val="right" w:pos="8494"/>
         </w:tabs>
         <w:rPr>
-          <w:rFonts w:ascii="Times New Roman" w:hAnsi="Times New Roman"/>
+          <w:rFonts w:asciiTheme="minorHAnsi" w:eastAsiaTheme="minorEastAsia" w:hAnsiTheme="minorHAnsi" w:cstheme="minorBidi"/>
           <w:noProof/>
-          <w:sz w:val="24"/>
-        </w:rPr>
-      </w:pPr>
-      <w:hyperlink w:anchor="_Toc33411080" w:history="1">
+          <w:sz w:val="22"/>
+          <w:szCs w:val="22"/>
+          <w:lang w:val="es-DO" w:eastAsia="es-DO"/>
+        </w:rPr>
+      </w:pPr>
+      <w:hyperlink w:anchor="_Toc148700052" w:history="1">
         <w:r>
           <w:rPr>
             <w:rStyle w:val="Hipervnculo"/>
@@ -3437,9 +3499,11 @@
         </w:r>
         <w:r>
           <w:rPr>
-            <w:rFonts w:ascii="Times New Roman" w:hAnsi="Times New Roman"/>
-            <w:noProof/>
-            <w:sz w:val="24"/>
+            <w:rFonts w:asciiTheme="minorHAnsi" w:eastAsiaTheme="minorEastAsia" w:hAnsiTheme="minorHAnsi" w:cstheme="minorBidi"/>
+            <w:noProof/>
+            <w:sz w:val="22"/>
+            <w:szCs w:val="22"/>
+            <w:lang w:val="es-DO" w:eastAsia="es-DO"/>
           </w:rPr>
           <w:tab/>
         </w:r>
@@ -3469,7 +3533,7 @@
             <w:noProof/>
             <w:webHidden/>
           </w:rPr>
-          <w:instrText xml:space="preserve"> PAGEREF _Toc33411080 \h </w:instrText>
+          <w:instrText xml:space="preserve"> PAGEREF _Toc148700052 \h </w:instrText>
         </w:r>
         <w:r>
           <w:rPr>
@@ -3489,7 +3553,7 @@
             <w:noProof/>
             <w:webHidden/>
           </w:rPr>
-          <w:t>9</w:t>
+          <w:t>10</w:t>
         </w:r>
         <w:r>
           <w:rPr>
@@ -3508,12 +3572,14 @@
           <w:tab w:val="right" w:pos="8494"/>
         </w:tabs>
         <w:rPr>
-          <w:rFonts w:ascii="Times New Roman" w:hAnsi="Times New Roman"/>
+          <w:rFonts w:asciiTheme="minorHAnsi" w:eastAsiaTheme="minorEastAsia" w:hAnsiTheme="minorHAnsi" w:cstheme="minorBidi"/>
           <w:noProof/>
-          <w:sz w:val="24"/>
-        </w:rPr>
-      </w:pPr>
-      <w:hyperlink w:anchor="_Toc33411081" w:history="1">
+          <w:sz w:val="22"/>
+          <w:szCs w:val="22"/>
+          <w:lang w:val="es-DO" w:eastAsia="es-DO"/>
+        </w:rPr>
+      </w:pPr>
+      <w:hyperlink w:anchor="_Toc148700053" w:history="1">
         <w:r>
           <w:rPr>
             <w:rStyle w:val="Hipervnculo"/>
@@ -3523,9 +3589,11 @@
         </w:r>
         <w:r>
           <w:rPr>
-            <w:rFonts w:ascii="Times New Roman" w:hAnsi="Times New Roman"/>
-            <w:noProof/>
-            <w:sz w:val="24"/>
+            <w:rFonts w:asciiTheme="minorHAnsi" w:eastAsiaTheme="minorEastAsia" w:hAnsiTheme="minorHAnsi" w:cstheme="minorBidi"/>
+            <w:noProof/>
+            <w:sz w:val="22"/>
+            <w:szCs w:val="22"/>
+            <w:lang w:val="es-DO" w:eastAsia="es-DO"/>
           </w:rPr>
           <w:tab/>
         </w:r>
@@ -3555,7 +3623,7 @@
             <w:noProof/>
             <w:webHidden/>
           </w:rPr>
-          <w:instrText xml:space="preserve"> PAGEREF _Toc33411081 \h </w:instrText>
+          <w:instrText xml:space="preserve"> PAGEREF _Toc148700053 \h </w:instrText>
         </w:r>
         <w:r>
           <w:rPr>
@@ -3575,7 +3643,7 @@
             <w:noProof/>
             <w:webHidden/>
           </w:rPr>
-          <w:t>9</w:t>
+          <w:t>10</w:t>
         </w:r>
         <w:r>
           <w:rPr>
@@ -3594,12 +3662,14 @@
           <w:tab w:val="right" w:pos="8494"/>
         </w:tabs>
         <w:rPr>
-          <w:rFonts w:ascii="Times New Roman" w:hAnsi="Times New Roman"/>
+          <w:rFonts w:asciiTheme="minorHAnsi" w:eastAsiaTheme="minorEastAsia" w:hAnsiTheme="minorHAnsi" w:cstheme="minorBidi"/>
           <w:noProof/>
-          <w:sz w:val="24"/>
-        </w:rPr>
-      </w:pPr>
-      <w:hyperlink w:anchor="_Toc33411082" w:history="1">
+          <w:sz w:val="22"/>
+          <w:szCs w:val="22"/>
+          <w:lang w:val="es-DO" w:eastAsia="es-DO"/>
+        </w:rPr>
+      </w:pPr>
+      <w:hyperlink w:anchor="_Toc148700054" w:history="1">
         <w:r>
           <w:rPr>
             <w:rStyle w:val="Hipervnculo"/>
@@ -3609,9 +3679,11 @@
         </w:r>
         <w:r>
           <w:rPr>
-            <w:rFonts w:ascii="Times New Roman" w:hAnsi="Times New Roman"/>
-            <w:noProof/>
-            <w:sz w:val="24"/>
+            <w:rFonts w:asciiTheme="minorHAnsi" w:eastAsiaTheme="minorEastAsia" w:hAnsiTheme="minorHAnsi" w:cstheme="minorBidi"/>
+            <w:noProof/>
+            <w:sz w:val="22"/>
+            <w:szCs w:val="22"/>
+            <w:lang w:val="es-DO" w:eastAsia="es-DO"/>
           </w:rPr>
           <w:tab/>
         </w:r>
@@ -3641,7 +3713,7 @@
             <w:noProof/>
             <w:webHidden/>
           </w:rPr>
-          <w:instrText xml:space="preserve"> PAGEREF _Toc33411082 \h </w:instrText>
+          <w:instrText xml:space="preserve"> PAGEREF _Toc148700054 \h </w:instrText>
         </w:r>
         <w:r>
           <w:rPr>
@@ -3661,7 +3733,7 @@
             <w:noProof/>
             <w:webHidden/>
           </w:rPr>
-          <w:t>9</w:t>
+          <w:t>10</w:t>
         </w:r>
         <w:r>
           <w:rPr>
@@ -3680,12 +3752,14 @@
           <w:tab w:val="right" w:pos="8494"/>
         </w:tabs>
         <w:rPr>
-          <w:rFonts w:ascii="Times New Roman" w:hAnsi="Times New Roman"/>
+          <w:rFonts w:asciiTheme="minorHAnsi" w:eastAsiaTheme="minorEastAsia" w:hAnsiTheme="minorHAnsi" w:cstheme="minorBidi"/>
           <w:noProof/>
-          <w:sz w:val="24"/>
-        </w:rPr>
-      </w:pPr>
-      <w:hyperlink w:anchor="_Toc33411083" w:history="1">
+          <w:sz w:val="22"/>
+          <w:szCs w:val="22"/>
+          <w:lang w:val="es-DO" w:eastAsia="es-DO"/>
+        </w:rPr>
+      </w:pPr>
+      <w:hyperlink w:anchor="_Toc148700055" w:history="1">
         <w:r>
           <w:rPr>
             <w:rStyle w:val="Hipervnculo"/>
@@ -3695,9 +3769,11 @@
         </w:r>
         <w:r>
           <w:rPr>
-            <w:rFonts w:ascii="Times New Roman" w:hAnsi="Times New Roman"/>
-            <w:noProof/>
-            <w:sz w:val="24"/>
+            <w:rFonts w:asciiTheme="minorHAnsi" w:eastAsiaTheme="minorEastAsia" w:hAnsiTheme="minorHAnsi" w:cstheme="minorBidi"/>
+            <w:noProof/>
+            <w:sz w:val="22"/>
+            <w:szCs w:val="22"/>
+            <w:lang w:val="es-DO" w:eastAsia="es-DO"/>
           </w:rPr>
           <w:tab/>
         </w:r>
@@ -3706,7 +3782,7 @@
             <w:rStyle w:val="Hipervnculo"/>
             <w:noProof/>
           </w:rPr>
-          <w:t>Requisito funcional n</w:t>
+          <w:t>Requisito funcional 4</w:t>
         </w:r>
         <w:r>
           <w:rPr>
@@ -3727,7 +3803,7 @@
             <w:noProof/>
             <w:webHidden/>
           </w:rPr>
-          <w:instrText xml:space="preserve"> PAGEREF _Toc33411083 \h </w:instrText>
+          <w:instrText xml:space="preserve"> PAGEREF _Toc148700055 \h </w:instrText>
         </w:r>
         <w:r>
           <w:rPr>
@@ -3747,7 +3823,187 @@
             <w:noProof/>
             <w:webHidden/>
           </w:rPr>
-          <w:t>9</w:t>
+          <w:t>10</w:t>
+        </w:r>
+        <w:r>
+          <w:rPr>
+            <w:noProof/>
+            <w:webHidden/>
+          </w:rPr>
+          <w:fldChar w:fldCharType="end"/>
+        </w:r>
+      </w:hyperlink>
+    </w:p>
+    <w:p>
+      <w:pPr>
+        <w:pStyle w:val="TDC3"/>
+        <w:tabs>
+          <w:tab w:val="left" w:pos="960"/>
+          <w:tab w:val="right" w:pos="8494"/>
+        </w:tabs>
+        <w:rPr>
+          <w:rFonts w:asciiTheme="minorHAnsi" w:eastAsiaTheme="minorEastAsia" w:hAnsiTheme="minorHAnsi" w:cstheme="minorBidi"/>
+          <w:noProof/>
+          <w:sz w:val="22"/>
+          <w:szCs w:val="22"/>
+          <w:lang w:val="es-DO" w:eastAsia="es-DO"/>
+        </w:rPr>
+      </w:pPr>
+      <w:hyperlink w:anchor="_Toc148700056" w:history="1">
+        <w:r>
+          <w:rPr>
+            <w:rStyle w:val="Hipervnculo"/>
+            <w:noProof/>
+          </w:rPr>
+          <w:t>3.2.5</w:t>
+        </w:r>
+        <w:r>
+          <w:rPr>
+            <w:rFonts w:asciiTheme="minorHAnsi" w:eastAsiaTheme="minorEastAsia" w:hAnsiTheme="minorHAnsi" w:cstheme="minorBidi"/>
+            <w:noProof/>
+            <w:sz w:val="22"/>
+            <w:szCs w:val="22"/>
+            <w:lang w:val="es-DO" w:eastAsia="es-DO"/>
+          </w:rPr>
+          <w:tab/>
+        </w:r>
+        <w:r>
+          <w:rPr>
+            <w:rStyle w:val="Hipervnculo"/>
+            <w:noProof/>
+          </w:rPr>
+          <w:t>Requisito funcional 5</w:t>
+        </w:r>
+        <w:r>
+          <w:rPr>
+            <w:noProof/>
+            <w:webHidden/>
+          </w:rPr>
+          <w:tab/>
+        </w:r>
+        <w:r>
+          <w:rPr>
+            <w:noProof/>
+            <w:webHidden/>
+          </w:rPr>
+          <w:fldChar w:fldCharType="begin"/>
+        </w:r>
+        <w:r>
+          <w:rPr>
+            <w:noProof/>
+            <w:webHidden/>
+          </w:rPr>
+          <w:instrText xml:space="preserve"> PAGEREF _Toc148700056 \h </w:instrText>
+        </w:r>
+        <w:r>
+          <w:rPr>
+            <w:noProof/>
+            <w:webHidden/>
+          </w:rPr>
+        </w:r>
+        <w:r>
+          <w:rPr>
+            <w:noProof/>
+            <w:webHidden/>
+          </w:rPr>
+          <w:fldChar w:fldCharType="separate"/>
+        </w:r>
+        <w:r>
+          <w:rPr>
+            <w:noProof/>
+            <w:webHidden/>
+          </w:rPr>
+          <w:t>10</w:t>
+        </w:r>
+        <w:r>
+          <w:rPr>
+            <w:noProof/>
+            <w:webHidden/>
+          </w:rPr>
+          <w:fldChar w:fldCharType="end"/>
+        </w:r>
+      </w:hyperlink>
+    </w:p>
+    <w:p>
+      <w:pPr>
+        <w:pStyle w:val="TDC3"/>
+        <w:tabs>
+          <w:tab w:val="left" w:pos="960"/>
+          <w:tab w:val="right" w:pos="8494"/>
+        </w:tabs>
+        <w:rPr>
+          <w:rFonts w:asciiTheme="minorHAnsi" w:eastAsiaTheme="minorEastAsia" w:hAnsiTheme="minorHAnsi" w:cstheme="minorBidi"/>
+          <w:noProof/>
+          <w:sz w:val="22"/>
+          <w:szCs w:val="22"/>
+          <w:lang w:val="es-DO" w:eastAsia="es-DO"/>
+        </w:rPr>
+      </w:pPr>
+      <w:hyperlink w:anchor="_Toc148700057" w:history="1">
+        <w:r>
+          <w:rPr>
+            <w:rStyle w:val="Hipervnculo"/>
+            <w:noProof/>
+          </w:rPr>
+          <w:t>3.2.6</w:t>
+        </w:r>
+        <w:r>
+          <w:rPr>
+            <w:rFonts w:asciiTheme="minorHAnsi" w:eastAsiaTheme="minorEastAsia" w:hAnsiTheme="minorHAnsi" w:cstheme="minorBidi"/>
+            <w:noProof/>
+            <w:sz w:val="22"/>
+            <w:szCs w:val="22"/>
+            <w:lang w:val="es-DO" w:eastAsia="es-DO"/>
+          </w:rPr>
+          <w:tab/>
+        </w:r>
+        <w:r>
+          <w:rPr>
+            <w:rStyle w:val="Hipervnculo"/>
+            <w:noProof/>
+          </w:rPr>
+          <w:t>Requisito funcional 6</w:t>
+        </w:r>
+        <w:r>
+          <w:rPr>
+            <w:noProof/>
+            <w:webHidden/>
+          </w:rPr>
+          <w:tab/>
+        </w:r>
+        <w:r>
+          <w:rPr>
+            <w:noProof/>
+            <w:webHidden/>
+          </w:rPr>
+          <w:fldChar w:fldCharType="begin"/>
+        </w:r>
+        <w:r>
+          <w:rPr>
+            <w:noProof/>
+            <w:webHidden/>
+          </w:rPr>
+          <w:instrText xml:space="preserve"> PAGEREF _Toc148700057 \h </w:instrText>
+        </w:r>
+        <w:r>
+          <w:rPr>
+            <w:noProof/>
+            <w:webHidden/>
+          </w:rPr>
+        </w:r>
+        <w:r>
+          <w:rPr>
+            <w:noProof/>
+            <w:webHidden/>
+          </w:rPr>
+          <w:fldChar w:fldCharType="separate"/>
+        </w:r>
+        <w:r>
+          <w:rPr>
+            <w:noProof/>
+            <w:webHidden/>
+          </w:rPr>
+          <w:t>11</w:t>
         </w:r>
         <w:r>
           <w:rPr>
@@ -3766,14 +4022,16 @@
           <w:tab w:val="right" w:pos="8494"/>
         </w:tabs>
         <w:rPr>
-          <w:rFonts w:ascii="Times New Roman" w:hAnsi="Times New Roman"/>
+          <w:rFonts w:asciiTheme="minorHAnsi" w:eastAsiaTheme="minorEastAsia" w:hAnsiTheme="minorHAnsi" w:cstheme="minorBidi"/>
           <w:b w:val="0"/>
           <w:bCs w:val="0"/>
           <w:noProof/>
-          <w:sz w:val="24"/>
-        </w:rPr>
-      </w:pPr>
-      <w:hyperlink w:anchor="_Toc33411084" w:history="1">
+          <w:sz w:val="22"/>
+          <w:szCs w:val="22"/>
+          <w:lang w:val="es-DO" w:eastAsia="es-DO"/>
+        </w:rPr>
+      </w:pPr>
+      <w:hyperlink w:anchor="_Toc148700058" w:history="1">
         <w:r>
           <w:rPr>
             <w:rStyle w:val="Hipervnculo"/>
@@ -3783,11 +4041,13 @@
         </w:r>
         <w:r>
           <w:rPr>
-            <w:rFonts w:ascii="Times New Roman" w:hAnsi="Times New Roman"/>
+            <w:rFonts w:asciiTheme="minorHAnsi" w:eastAsiaTheme="minorEastAsia" w:hAnsiTheme="minorHAnsi" w:cstheme="minorBidi"/>
             <w:b w:val="0"/>
             <w:bCs w:val="0"/>
             <w:noProof/>
-            <w:sz w:val="24"/>
+            <w:sz w:val="22"/>
+            <w:szCs w:val="22"/>
+            <w:lang w:val="es-DO" w:eastAsia="es-DO"/>
           </w:rPr>
           <w:tab/>
         </w:r>
@@ -3817,7 +4077,7 @@
             <w:noProof/>
             <w:webHidden/>
           </w:rPr>
-          <w:instrText xml:space="preserve"> PAGEREF _Toc33411084 \h </w:instrText>
+          <w:instrText xml:space="preserve"> PAGEREF _Toc148700058 \h </w:instrText>
         </w:r>
         <w:r>
           <w:rPr>
@@ -3837,7 +4097,7 @@
             <w:noProof/>
             <w:webHidden/>
           </w:rPr>
-          <w:t>9</w:t>
+          <w:t>11</w:t>
         </w:r>
         <w:r>
           <w:rPr>
@@ -3856,12 +4116,14 @@
           <w:tab w:val="right" w:pos="8494"/>
         </w:tabs>
         <w:rPr>
-          <w:rFonts w:ascii="Times New Roman" w:hAnsi="Times New Roman"/>
+          <w:rFonts w:asciiTheme="minorHAnsi" w:eastAsiaTheme="minorEastAsia" w:hAnsiTheme="minorHAnsi" w:cstheme="minorBidi"/>
           <w:noProof/>
-          <w:sz w:val="24"/>
-        </w:rPr>
-      </w:pPr>
-      <w:hyperlink w:anchor="_Toc33411085" w:history="1">
+          <w:sz w:val="22"/>
+          <w:szCs w:val="22"/>
+          <w:lang w:val="es-DO" w:eastAsia="es-DO"/>
+        </w:rPr>
+      </w:pPr>
+      <w:hyperlink w:anchor="_Toc148700059" w:history="1">
         <w:r>
           <w:rPr>
             <w:rStyle w:val="Hipervnculo"/>
@@ -3871,9 +4133,11 @@
         </w:r>
         <w:r>
           <w:rPr>
-            <w:rFonts w:ascii="Times New Roman" w:hAnsi="Times New Roman"/>
-            <w:noProof/>
-            <w:sz w:val="24"/>
+            <w:rFonts w:asciiTheme="minorHAnsi" w:eastAsiaTheme="minorEastAsia" w:hAnsiTheme="minorHAnsi" w:cstheme="minorBidi"/>
+            <w:noProof/>
+            <w:sz w:val="22"/>
+            <w:szCs w:val="22"/>
+            <w:lang w:val="es-DO" w:eastAsia="es-DO"/>
           </w:rPr>
           <w:tab/>
         </w:r>
@@ -3903,7 +4167,7 @@
             <w:noProof/>
             <w:webHidden/>
           </w:rPr>
-          <w:instrText xml:space="preserve"> PAGEREF _Toc33411085 \h </w:instrText>
+          <w:instrText xml:space="preserve"> PAGEREF _Toc148700059 \h </w:instrText>
         </w:r>
         <w:r>
           <w:rPr>
@@ -3923,7 +4187,7 @@
             <w:noProof/>
             <w:webHidden/>
           </w:rPr>
-          <w:t>9</w:t>
+          <w:t>11</w:t>
         </w:r>
         <w:r>
           <w:rPr>
@@ -3942,12 +4206,14 @@
           <w:tab w:val="right" w:pos="8494"/>
         </w:tabs>
         <w:rPr>
-          <w:rFonts w:ascii="Times New Roman" w:hAnsi="Times New Roman"/>
+          <w:rFonts w:asciiTheme="minorHAnsi" w:eastAsiaTheme="minorEastAsia" w:hAnsiTheme="minorHAnsi" w:cstheme="minorBidi"/>
           <w:noProof/>
-          <w:sz w:val="24"/>
-        </w:rPr>
-      </w:pPr>
-      <w:hyperlink w:anchor="_Toc33411086" w:history="1">
+          <w:sz w:val="22"/>
+          <w:szCs w:val="22"/>
+          <w:lang w:val="es-DO" w:eastAsia="es-DO"/>
+        </w:rPr>
+      </w:pPr>
+      <w:hyperlink w:anchor="_Toc148700060" w:history="1">
         <w:r>
           <w:rPr>
             <w:rStyle w:val="Hipervnculo"/>
@@ -3957,9 +4223,11 @@
         </w:r>
         <w:r>
           <w:rPr>
-            <w:rFonts w:ascii="Times New Roman" w:hAnsi="Times New Roman"/>
-            <w:noProof/>
-            <w:sz w:val="24"/>
+            <w:rFonts w:asciiTheme="minorHAnsi" w:eastAsiaTheme="minorEastAsia" w:hAnsiTheme="minorHAnsi" w:cstheme="minorBidi"/>
+            <w:noProof/>
+            <w:sz w:val="22"/>
+            <w:szCs w:val="22"/>
+            <w:lang w:val="es-DO" w:eastAsia="es-DO"/>
           </w:rPr>
           <w:tab/>
         </w:r>
@@ -3989,7 +4257,7 @@
             <w:noProof/>
             <w:webHidden/>
           </w:rPr>
-          <w:instrText xml:space="preserve"> PAGEREF _Toc33411086 \h </w:instrText>
+          <w:instrText xml:space="preserve"> PAGEREF _Toc148700060 \h </w:instrText>
         </w:r>
         <w:r>
           <w:rPr>
@@ -4009,7 +4277,7 @@
             <w:noProof/>
             <w:webHidden/>
           </w:rPr>
-          <w:t>9</w:t>
+          <w:t>11</w:t>
         </w:r>
         <w:r>
           <w:rPr>
@@ -4028,12 +4296,14 @@
           <w:tab w:val="right" w:pos="8494"/>
         </w:tabs>
         <w:rPr>
-          <w:rFonts w:ascii="Times New Roman" w:hAnsi="Times New Roman"/>
+          <w:rFonts w:asciiTheme="minorHAnsi" w:eastAsiaTheme="minorEastAsia" w:hAnsiTheme="minorHAnsi" w:cstheme="minorBidi"/>
           <w:noProof/>
-          <w:sz w:val="24"/>
-        </w:rPr>
-      </w:pPr>
-      <w:hyperlink w:anchor="_Toc33411087" w:history="1">
+          <w:sz w:val="22"/>
+          <w:szCs w:val="22"/>
+          <w:lang w:val="es-DO" w:eastAsia="es-DO"/>
+        </w:rPr>
+      </w:pPr>
+      <w:hyperlink w:anchor="_Toc148700061" w:history="1">
         <w:r>
           <w:rPr>
             <w:rStyle w:val="Hipervnculo"/>
@@ -4043,9 +4313,11 @@
         </w:r>
         <w:r>
           <w:rPr>
-            <w:rFonts w:ascii="Times New Roman" w:hAnsi="Times New Roman"/>
-            <w:noProof/>
-            <w:sz w:val="24"/>
+            <w:rFonts w:asciiTheme="minorHAnsi" w:eastAsiaTheme="minorEastAsia" w:hAnsiTheme="minorHAnsi" w:cstheme="minorBidi"/>
+            <w:noProof/>
+            <w:sz w:val="22"/>
+            <w:szCs w:val="22"/>
+            <w:lang w:val="es-DO" w:eastAsia="es-DO"/>
           </w:rPr>
           <w:tab/>
         </w:r>
@@ -4075,7 +4347,7 @@
             <w:noProof/>
             <w:webHidden/>
           </w:rPr>
-          <w:instrText xml:space="preserve"> PAGEREF _Toc33411087 \h </w:instrText>
+          <w:instrText xml:space="preserve"> PAGEREF _Toc148700061 \h </w:instrText>
         </w:r>
         <w:r>
           <w:rPr>
@@ -4095,7 +4367,7 @@
             <w:noProof/>
             <w:webHidden/>
           </w:rPr>
-          <w:t>9</w:t>
+          <w:t>11</w:t>
         </w:r>
         <w:r>
           <w:rPr>
@@ -4114,12 +4386,14 @@
           <w:tab w:val="right" w:pos="8494"/>
         </w:tabs>
         <w:rPr>
-          <w:rFonts w:ascii="Times New Roman" w:hAnsi="Times New Roman"/>
+          <w:rFonts w:asciiTheme="minorHAnsi" w:eastAsiaTheme="minorEastAsia" w:hAnsiTheme="minorHAnsi" w:cstheme="minorBidi"/>
           <w:noProof/>
-          <w:sz w:val="24"/>
-        </w:rPr>
-      </w:pPr>
-      <w:hyperlink w:anchor="_Toc33411088" w:history="1">
+          <w:sz w:val="22"/>
+          <w:szCs w:val="22"/>
+          <w:lang w:val="es-DO" w:eastAsia="es-DO"/>
+        </w:rPr>
+      </w:pPr>
+      <w:hyperlink w:anchor="_Toc148700062" w:history="1">
         <w:r>
           <w:rPr>
             <w:rStyle w:val="Hipervnculo"/>
@@ -4129,9 +4403,11 @@
         </w:r>
         <w:r>
           <w:rPr>
-            <w:rFonts w:ascii="Times New Roman" w:hAnsi="Times New Roman"/>
-            <w:noProof/>
-            <w:sz w:val="24"/>
+            <w:rFonts w:asciiTheme="minorHAnsi" w:eastAsiaTheme="minorEastAsia" w:hAnsiTheme="minorHAnsi" w:cstheme="minorBidi"/>
+            <w:noProof/>
+            <w:sz w:val="22"/>
+            <w:szCs w:val="22"/>
+            <w:lang w:val="es-DO" w:eastAsia="es-DO"/>
           </w:rPr>
           <w:tab/>
         </w:r>
@@ -4161,7 +4437,7 @@
             <w:noProof/>
             <w:webHidden/>
           </w:rPr>
-          <w:instrText xml:space="preserve"> PAGEREF _Toc33411088 \h </w:instrText>
+          <w:instrText xml:space="preserve"> PAGEREF _Toc148700062 \h </w:instrText>
         </w:r>
         <w:r>
           <w:rPr>
@@ -4181,7 +4457,7 @@
             <w:noProof/>
             <w:webHidden/>
           </w:rPr>
-          <w:t>9</w:t>
+          <w:t>11</w:t>
         </w:r>
         <w:r>
           <w:rPr>
@@ -4200,12 +4476,14 @@
           <w:tab w:val="right" w:pos="8494"/>
         </w:tabs>
         <w:rPr>
-          <w:rFonts w:ascii="Times New Roman" w:hAnsi="Times New Roman"/>
+          <w:rFonts w:asciiTheme="minorHAnsi" w:eastAsiaTheme="minorEastAsia" w:hAnsiTheme="minorHAnsi" w:cstheme="minorBidi"/>
           <w:noProof/>
-          <w:sz w:val="24"/>
-        </w:rPr>
-      </w:pPr>
-      <w:hyperlink w:anchor="_Toc33411089" w:history="1">
+          <w:sz w:val="22"/>
+          <w:szCs w:val="22"/>
+          <w:lang w:val="es-DO" w:eastAsia="es-DO"/>
+        </w:rPr>
+      </w:pPr>
+      <w:hyperlink w:anchor="_Toc148700063" w:history="1">
         <w:r>
           <w:rPr>
             <w:rStyle w:val="Hipervnculo"/>
@@ -4215,9 +4493,11 @@
         </w:r>
         <w:r>
           <w:rPr>
-            <w:rFonts w:ascii="Times New Roman" w:hAnsi="Times New Roman"/>
-            <w:noProof/>
-            <w:sz w:val="24"/>
+            <w:rFonts w:asciiTheme="minorHAnsi" w:eastAsiaTheme="minorEastAsia" w:hAnsiTheme="minorHAnsi" w:cstheme="minorBidi"/>
+            <w:noProof/>
+            <w:sz w:val="22"/>
+            <w:szCs w:val="22"/>
+            <w:lang w:val="es-DO" w:eastAsia="es-DO"/>
           </w:rPr>
           <w:tab/>
         </w:r>
@@ -4247,7 +4527,7 @@
             <w:noProof/>
             <w:webHidden/>
           </w:rPr>
-          <w:instrText xml:space="preserve"> PAGEREF _Toc33411089 \h </w:instrText>
+          <w:instrText xml:space="preserve"> PAGEREF _Toc148700063 \h </w:instrText>
         </w:r>
         <w:r>
           <w:rPr>
@@ -4267,7 +4547,7 @@
             <w:noProof/>
             <w:webHidden/>
           </w:rPr>
-          <w:t>10</w:t>
+          <w:t>11</w:t>
         </w:r>
         <w:r>
           <w:rPr>
@@ -4286,12 +4566,14 @@
           <w:tab w:val="right" w:pos="8494"/>
         </w:tabs>
         <w:rPr>
-          <w:rFonts w:ascii="Times New Roman" w:hAnsi="Times New Roman"/>
+          <w:rFonts w:asciiTheme="minorHAnsi" w:eastAsiaTheme="minorEastAsia" w:hAnsiTheme="minorHAnsi" w:cstheme="minorBidi"/>
           <w:noProof/>
-          <w:sz w:val="24"/>
-        </w:rPr>
-      </w:pPr>
-      <w:hyperlink w:anchor="_Toc33411090" w:history="1">
+          <w:sz w:val="22"/>
+          <w:szCs w:val="22"/>
+          <w:lang w:val="es-DO" w:eastAsia="es-DO"/>
+        </w:rPr>
+      </w:pPr>
+      <w:hyperlink w:anchor="_Toc148700064" w:history="1">
         <w:r>
           <w:rPr>
             <w:rStyle w:val="Hipervnculo"/>
@@ -4301,9 +4583,11 @@
         </w:r>
         <w:r>
           <w:rPr>
-            <w:rFonts w:ascii="Times New Roman" w:hAnsi="Times New Roman"/>
-            <w:noProof/>
-            <w:sz w:val="24"/>
+            <w:rFonts w:asciiTheme="minorHAnsi" w:eastAsiaTheme="minorEastAsia" w:hAnsiTheme="minorHAnsi" w:cstheme="minorBidi"/>
+            <w:noProof/>
+            <w:sz w:val="22"/>
+            <w:szCs w:val="22"/>
+            <w:lang w:val="es-DO" w:eastAsia="es-DO"/>
           </w:rPr>
           <w:tab/>
         </w:r>
@@ -4333,7 +4617,7 @@
             <w:noProof/>
             <w:webHidden/>
           </w:rPr>
-          <w:instrText xml:space="preserve"> PAGEREF _Toc33411090 \h </w:instrText>
+          <w:instrText xml:space="preserve"> PAGEREF _Toc148700064 \h </w:instrText>
         </w:r>
         <w:r>
           <w:rPr>
@@ -4353,7 +4637,7 @@
             <w:noProof/>
             <w:webHidden/>
           </w:rPr>
-          <w:t>10</w:t>
+          <w:t>11</w:t>
         </w:r>
         <w:r>
           <w:rPr>
@@ -4372,14 +4656,16 @@
           <w:tab w:val="right" w:pos="8494"/>
         </w:tabs>
         <w:rPr>
-          <w:rFonts w:ascii="Times New Roman" w:hAnsi="Times New Roman"/>
+          <w:rFonts w:asciiTheme="minorHAnsi" w:eastAsiaTheme="minorEastAsia" w:hAnsiTheme="minorHAnsi" w:cstheme="minorBidi"/>
           <w:b w:val="0"/>
           <w:bCs w:val="0"/>
           <w:noProof/>
-          <w:sz w:val="24"/>
-        </w:rPr>
-      </w:pPr>
-      <w:hyperlink w:anchor="_Toc33411091" w:history="1">
+          <w:sz w:val="22"/>
+          <w:szCs w:val="22"/>
+          <w:lang w:val="es-DO" w:eastAsia="es-DO"/>
+        </w:rPr>
+      </w:pPr>
+      <w:hyperlink w:anchor="_Toc148700065" w:history="1">
         <w:r>
           <w:rPr>
             <w:rStyle w:val="Hipervnculo"/>
@@ -4389,11 +4675,13 @@
         </w:r>
         <w:r>
           <w:rPr>
-            <w:rFonts w:ascii="Times New Roman" w:hAnsi="Times New Roman"/>
+            <w:rFonts w:asciiTheme="minorHAnsi" w:eastAsiaTheme="minorEastAsia" w:hAnsiTheme="minorHAnsi" w:cstheme="minorBidi"/>
             <w:b w:val="0"/>
             <w:bCs w:val="0"/>
             <w:noProof/>
-            <w:sz w:val="24"/>
+            <w:sz w:val="22"/>
+            <w:szCs w:val="22"/>
+            <w:lang w:val="es-DO" w:eastAsia="es-DO"/>
           </w:rPr>
           <w:tab/>
         </w:r>
@@ -4423,7 +4711,7 @@
             <w:noProof/>
             <w:webHidden/>
           </w:rPr>
-          <w:instrText xml:space="preserve"> PAGEREF _Toc33411091 \h </w:instrText>
+          <w:instrText xml:space="preserve"> PAGEREF _Toc148700065 \h </w:instrText>
         </w:r>
         <w:r>
           <w:rPr>
@@ -4443,7 +4731,7 @@
             <w:noProof/>
             <w:webHidden/>
           </w:rPr>
-          <w:t>10</w:t>
+          <w:t>12</w:t>
         </w:r>
         <w:r>
           <w:rPr>
@@ -4462,16 +4750,17 @@
           <w:tab w:val="right" w:pos="8494"/>
         </w:tabs>
         <w:rPr>
-          <w:rFonts w:ascii="Times New Roman" w:hAnsi="Times New Roman"/>
+          <w:rFonts w:asciiTheme="minorHAnsi" w:eastAsiaTheme="minorEastAsia" w:hAnsiTheme="minorHAnsi" w:cstheme="minorBidi"/>
           <w:b w:val="0"/>
           <w:bCs w:val="0"/>
           <w:caps w:val="0"/>
           <w:noProof/>
-          <w:sz w:val="24"/>
-          <w:szCs w:val="24"/>
-        </w:rPr>
-      </w:pPr>
-      <w:hyperlink w:anchor="_Toc33411092" w:history="1">
+          <w:sz w:val="22"/>
+          <w:szCs w:val="22"/>
+          <w:lang w:val="es-DO" w:eastAsia="es-DO"/>
+        </w:rPr>
+      </w:pPr>
+      <w:hyperlink w:anchor="_Toc148700066" w:history="1">
         <w:r>
           <w:rPr>
             <w:rStyle w:val="Hipervnculo"/>
@@ -4481,13 +4770,14 @@
         </w:r>
         <w:r>
           <w:rPr>
-            <w:rFonts w:ascii="Times New Roman" w:hAnsi="Times New Roman"/>
+            <w:rFonts w:asciiTheme="minorHAnsi" w:eastAsiaTheme="minorEastAsia" w:hAnsiTheme="minorHAnsi" w:cstheme="minorBidi"/>
             <w:b w:val="0"/>
             <w:bCs w:val="0"/>
             <w:caps w:val="0"/>
             <w:noProof/>
-            <w:sz w:val="24"/>
-            <w:szCs w:val="24"/>
+            <w:sz w:val="22"/>
+            <w:szCs w:val="22"/>
+            <w:lang w:val="es-DO" w:eastAsia="es-DO"/>
           </w:rPr>
           <w:tab/>
         </w:r>
@@ -4517,7 +4807,7 @@
             <w:noProof/>
             <w:webHidden/>
           </w:rPr>
-          <w:instrText xml:space="preserve"> PAGEREF _Toc33411092 \h </w:instrText>
+          <w:instrText xml:space="preserve"> PAGEREF _Toc148700066 \h </w:instrText>
         </w:r>
         <w:r>
           <w:rPr>
@@ -4537,7 +4827,7 @@
             <w:noProof/>
             <w:webHidden/>
           </w:rPr>
-          <w:t>10</w:t>
+          <w:t>12</w:t>
         </w:r>
         <w:r>
           <w:rPr>
@@ -4558,10 +4848,10 @@
         <w:pStyle w:val="Ttulo1"/>
       </w:pPr>
       <w:bookmarkStart w:id="2" w:name="_Toc33238232"/>
-      <w:bookmarkStart w:id="3" w:name="_Toc33411059"/>
       <w:r>
         <w:br w:type="page"/>
       </w:r>
+      <w:bookmarkStart w:id="3" w:name="_Toc148700031"/>
       <w:r>
         <w:lastRenderedPageBreak/>
         <w:t>Introducción</w:t>
@@ -4581,7 +4871,7 @@
       <w:pPr>
         <w:pStyle w:val="Ttulo2"/>
       </w:pPr>
-      <w:bookmarkStart w:id="4" w:name="_Toc33411060"/>
+      <w:bookmarkStart w:id="4" w:name="_Toc148700032"/>
       <w:r>
         <w:t>Propósito</w:t>
       </w:r>
@@ -4605,7 +4895,7 @@
       <w:pPr>
         <w:pStyle w:val="Ttulo2"/>
       </w:pPr>
-      <w:bookmarkStart w:id="5" w:name="_Toc33411061"/>
+      <w:bookmarkStart w:id="5" w:name="_Toc148700033"/>
       <w:r>
         <w:t>Alcance</w:t>
       </w:r>
@@ -4681,7 +4971,7 @@
       </w:pPr>
       <w:bookmarkStart w:id="6" w:name="_Toc30323665"/>
       <w:bookmarkStart w:id="7" w:name="_Toc33238235"/>
-      <w:bookmarkStart w:id="8" w:name="_Toc33411062"/>
+      <w:bookmarkStart w:id="8" w:name="_Toc148700034"/>
       <w:r>
         <w:rPr>
           <w:iCs w:val="0"/>
@@ -5070,7 +5360,7 @@
         <w:pStyle w:val="Ttulo2"/>
       </w:pPr>
       <w:bookmarkStart w:id="9" w:name="_Toc33238236"/>
-      <w:bookmarkStart w:id="10" w:name="_Toc33411063"/>
+      <w:bookmarkStart w:id="10" w:name="_Toc148700035"/>
       <w:r>
         <w:t>Definiciones, acrónimos y abreviaturas</w:t>
       </w:r>
@@ -5231,7 +5521,35 @@
         <w:rPr>
           <w:lang w:val="es-DO"/>
         </w:rPr>
-        <w:t>: Maximum Power Point Tracking</w:t>
+        <w:t xml:space="preserve">: </w:t>
+      </w:r>
+      <w:proofErr w:type="spellStart"/>
+      <w:r>
+        <w:rPr>
+          <w:lang w:val="es-DO"/>
+        </w:rPr>
+        <w:t>Maximum</w:t>
+      </w:r>
+      <w:proofErr w:type="spellEnd"/>
+      <w:r>
+        <w:rPr>
+          <w:lang w:val="es-DO"/>
+        </w:rPr>
+        <w:t xml:space="preserve"> </w:t>
+      </w:r>
+      <w:proofErr w:type="spellStart"/>
+      <w:r>
+        <w:rPr>
+          <w:lang w:val="es-DO"/>
+        </w:rPr>
+        <w:t>Power</w:t>
+      </w:r>
+      <w:proofErr w:type="spellEnd"/>
+      <w:r>
+        <w:rPr>
+          <w:lang w:val="es-DO"/>
+        </w:rPr>
+        <w:t xml:space="preserve"> Point Tracking</w:t>
       </w:r>
       <w:r>
         <w:rPr>
@@ -5331,12 +5649,21 @@
           <w:lang w:val="es-DO"/>
         </w:rPr>
       </w:pPr>
+      <w:proofErr w:type="spellStart"/>
       <w:r>
         <w:rPr>
           <w:b/>
           <w:lang w:val="es-DO"/>
         </w:rPr>
-        <w:t>Microcontrolador:</w:t>
+        <w:t>Microcontrolador</w:t>
+      </w:r>
+      <w:proofErr w:type="spellEnd"/>
+      <w:r>
+        <w:rPr>
+          <w:b/>
+          <w:lang w:val="es-DO"/>
+        </w:rPr>
+        <w:t>:</w:t>
       </w:r>
       <w:r>
         <w:rPr>
@@ -5601,13 +5928,7 @@
       </w:r>
       <w:proofErr w:type="spellEnd"/>
       <w:r>
-        <w:t>) y redes de sensores para transmitir datos y mensajes entre dispositivos de manera fiable y con</w:t>
-      </w:r>
-      <w:r>
-        <w:t xml:space="preserve"> bajo consumo de ancho de banda</w:t>
-      </w:r>
-      <w:r>
-        <w:t>.</w:t>
+        <w:t>) y redes de sensores para transmitir datos y mensajes entre dispositivos de manera fiable y con bajo consumo de ancho de banda.</w:t>
       </w:r>
     </w:p>
     <w:p>
@@ -5628,7 +5949,7 @@
         <w:pStyle w:val="Ttulo2"/>
       </w:pPr>
       <w:bookmarkStart w:id="11" w:name="_Toc33238237"/>
-      <w:bookmarkStart w:id="12" w:name="_Toc33411064"/>
+      <w:bookmarkStart w:id="12" w:name="_Toc148700036"/>
       <w:r>
         <w:lastRenderedPageBreak/>
         <w:t>Referencias</w:t>
@@ -6445,7 +6766,7 @@
       <w:pPr>
         <w:pStyle w:val="Ttulo2"/>
       </w:pPr>
-      <w:bookmarkStart w:id="13" w:name="_Toc33411065"/>
+      <w:bookmarkStart w:id="13" w:name="_Toc148700037"/>
       <w:r>
         <w:t>Resumen</w:t>
       </w:r>
@@ -6457,7 +6778,6 @@
         <w:jc w:val="both"/>
       </w:pPr>
       <w:bookmarkStart w:id="14" w:name="_Toc33238239"/>
-      <w:bookmarkStart w:id="15" w:name="_Toc33411066"/>
       <w:r>
         <w:t xml:space="preserve">A continuación, se explicará diferentes aspectos del producto como su perspectiva, alcance, futura evolución, funcionamiento, las características de los clientes </w:t>
       </w:r>
@@ -6474,6 +6794,7 @@
       <w:pPr>
         <w:pStyle w:val="Ttulo1"/>
       </w:pPr>
+      <w:bookmarkStart w:id="15" w:name="_Toc148700038"/>
       <w:r>
         <w:t>Descripción general</w:t>
       </w:r>
@@ -6485,7 +6806,7 @@
         <w:pStyle w:val="Ttulo2"/>
       </w:pPr>
       <w:bookmarkStart w:id="16" w:name="_Toc33238240"/>
-      <w:bookmarkStart w:id="17" w:name="_Toc33411067"/>
+      <w:bookmarkStart w:id="17" w:name="_Toc148700039"/>
       <w:r>
         <w:t>Perspectiva del producto</w:t>
       </w:r>
@@ -6506,7 +6827,7 @@
       </w:pPr>
       <w:bookmarkStart w:id="18" w:name="_Toc532878319"/>
       <w:bookmarkStart w:id="19" w:name="_Toc33238241"/>
-      <w:bookmarkStart w:id="20" w:name="_Toc33411068"/>
+      <w:bookmarkStart w:id="20" w:name="_Toc148700040"/>
       <w:r>
         <w:t>Funcionalidad del producto</w:t>
       </w:r>
@@ -6740,7 +7061,7 @@
       </w:pPr>
       <w:bookmarkStart w:id="21" w:name="_Toc532878320"/>
       <w:bookmarkStart w:id="22" w:name="_Toc33238242"/>
-      <w:bookmarkStart w:id="23" w:name="_Toc33411069"/>
+      <w:bookmarkStart w:id="23" w:name="_Toc148700041"/>
       <w:r>
         <w:t>Características de los usuarios</w:t>
       </w:r>
@@ -7017,7 +7338,7 @@
       </w:pPr>
       <w:bookmarkStart w:id="24" w:name="_Toc532878321"/>
       <w:bookmarkStart w:id="25" w:name="_Toc33238243"/>
-      <w:bookmarkStart w:id="26" w:name="_Toc33411070"/>
+      <w:bookmarkStart w:id="26" w:name="_Toc148700042"/>
       <w:r>
         <w:t>Restricciones</w:t>
       </w:r>
@@ -7126,7 +7447,7 @@
       </w:pPr>
       <w:bookmarkStart w:id="27" w:name="_Toc532878322"/>
       <w:bookmarkStart w:id="28" w:name="_Toc33238244"/>
-      <w:bookmarkStart w:id="29" w:name="_Toc33411071"/>
+      <w:bookmarkStart w:id="29" w:name="_Toc148700043"/>
       <w:r>
         <w:t>Suposiciones y dependencias</w:t>
       </w:r>
@@ -7230,7 +7551,7 @@
       </w:pPr>
       <w:bookmarkStart w:id="30" w:name="_Toc532878323"/>
       <w:bookmarkStart w:id="31" w:name="_Toc33238245"/>
-      <w:bookmarkStart w:id="32" w:name="_Toc33411072"/>
+      <w:bookmarkStart w:id="32" w:name="_Toc148700044"/>
       <w:r>
         <w:t>Evolución previsible del sistema</w:t>
       </w:r>
@@ -7347,7 +7668,7 @@
       </w:pPr>
       <w:bookmarkStart w:id="33" w:name="_Toc532878324"/>
       <w:bookmarkStart w:id="34" w:name="_Toc33238246"/>
-      <w:bookmarkStart w:id="35" w:name="_Toc33411073"/>
+      <w:bookmarkStart w:id="35" w:name="_Toc148700045"/>
       <w:r>
         <w:t>Requisitos específicos</w:t>
       </w:r>
@@ -9306,10 +9627,7 @@
               <w:fldChar w:fldCharType="end"/>
             </w:r>
             <w:r>
-              <w:t>REQ</w:t>
-            </w:r>
-            <w:r>
-              <w:t>4</w:t>
+              <w:t>REQ4</w:t>
             </w:r>
           </w:p>
         </w:tc>
@@ -9929,10 +10247,7 @@
               <w:fldChar w:fldCharType="end"/>
             </w:r>
             <w:r>
-              <w:t>REQ</w:t>
-            </w:r>
-            <w:r>
-              <w:t>4</w:t>
+              <w:t>REQ4</w:t>
             </w:r>
           </w:p>
         </w:tc>
@@ -10579,10 +10894,7 @@
               <w:fldChar w:fldCharType="end"/>
             </w:r>
             <w:r>
-              <w:t>REQ</w:t>
-            </w:r>
-            <w:r>
-              <w:t>5</w:t>
+              <w:t>REQ5</w:t>
             </w:r>
           </w:p>
         </w:tc>
@@ -10640,10 +10952,7 @@
               <w:ind w:left="0"/>
             </w:pPr>
             <w:r>
-              <w:t>Indicadores</w:t>
-            </w:r>
-            <w:r>
-              <w:t>.</w:t>
+              <w:t>Indicadores.</w:t>
             </w:r>
           </w:p>
         </w:tc>
@@ -11076,10 +11385,7 @@
               </w:rPr>
             </w:pPr>
             <w:r>
-              <w:t>Indicadores de estados (Funcionamiento y error)</w:t>
-            </w:r>
-            <w:r>
-              <w:t xml:space="preserve"> </w:t>
+              <w:t xml:space="preserve">Indicadores de estados (Funcionamiento y error) </w:t>
             </w:r>
           </w:p>
         </w:tc>
@@ -11205,10 +11511,7 @@
               <w:fldChar w:fldCharType="end"/>
             </w:r>
             <w:r>
-              <w:t>REQ</w:t>
-            </w:r>
-            <w:r>
-              <w:t>6</w:t>
+              <w:t>REQ6</w:t>
             </w:r>
           </w:p>
         </w:tc>
@@ -11745,7 +12048,7 @@
       <w:pPr>
         <w:pStyle w:val="Ttulo2"/>
       </w:pPr>
-      <w:bookmarkStart w:id="41" w:name="_Toc33411074"/>
+      <w:bookmarkStart w:id="41" w:name="_Toc148700046"/>
       <w:r>
         <w:t>Requisitos comunes de los interfaces</w:t>
       </w:r>
@@ -11868,7 +12171,7 @@
         <w:pStyle w:val="Ttulo3"/>
       </w:pPr>
       <w:bookmarkStart w:id="42" w:name="_Toc33238248"/>
-      <w:bookmarkStart w:id="43" w:name="_Toc33411075"/>
+      <w:bookmarkStart w:id="43" w:name="_Toc148700047"/>
       <w:r>
         <w:t>Interfaces de usuario</w:t>
       </w:r>
@@ -11880,7 +12183,15 @@
         <w:pStyle w:val="Normalindentado3"/>
       </w:pPr>
       <w:r>
-        <w:t>La UI del producto en físico debe de mostrar los valores de Voltaje, corriente, potencia y estado de carga de la batería para que el usuario pueda monitorear ele estado de su sistema fotovoltaico.</w:t>
+        <w:t xml:space="preserve">La UI del producto en físico debe de mostrar los valores de Voltaje, corriente, potencia y estado de carga de la batería para que el usuario pueda monitorear </w:t>
+      </w:r>
+      <w:proofErr w:type="spellStart"/>
+      <w:r>
+        <w:t>ele</w:t>
+      </w:r>
+      <w:proofErr w:type="spellEnd"/>
+      <w:r>
+        <w:t xml:space="preserve"> estado de su sistema fotovoltaico.</w:t>
       </w:r>
     </w:p>
     <w:p>
@@ -11896,22 +12207,100 @@
         <w:pStyle w:val="Normalindentado3"/>
       </w:pPr>
       <w:r>
-        <w:t xml:space="preserve">La UI del producto en físico debe </w:t>
-      </w:r>
-      <w:r>
-        <w:t>demostrar</w:t>
-      </w:r>
+        <w:t xml:space="preserve">La UI del producto en físico debe demostrar si hay un error en el sistema o en su defecto un código de </w:t>
+      </w:r>
+      <w:proofErr w:type="spellStart"/>
+      <w:r>
+        <w:t>Troubleshooting</w:t>
+      </w:r>
+      <w:proofErr w:type="spellEnd"/>
+      <w:r>
+        <w:t xml:space="preserve">. </w:t>
+      </w:r>
+    </w:p>
+    <w:p>
+      <w:pPr>
+        <w:pStyle w:val="Normalindentado3"/>
+      </w:pPr>
+    </w:p>
+    <w:p>
+      <w:pPr>
+        <w:pStyle w:val="Normalindentado3"/>
+      </w:pPr>
+      <w:r>
+        <w:t>La UI de la App debe de tener su respectivo “Log in” y una vez hecho debe de mostrar los datos que transmite el MPPT en la OLED</w:t>
+      </w:r>
+      <w:r>
+        <w:t>, tanto de salida y entrada</w:t>
+      </w:r>
+      <w:r>
+        <w:t xml:space="preserve"> (</w:t>
+      </w:r>
+      <w:r>
+        <w:rPr>
+          <w:color w:val="FF0000"/>
+        </w:rPr>
+        <w:t>sujeto a cambios</w:t>
+      </w:r>
+      <w:r>
+        <w:t>).</w:t>
+      </w:r>
+    </w:p>
+    <w:p>
+      <w:pPr>
+        <w:pStyle w:val="Normalindentado3"/>
+      </w:pPr>
+    </w:p>
+    <w:p>
+      <w:pPr>
+        <w:pStyle w:val="Normalindentado3"/>
+      </w:pPr>
+      <w:r>
+        <w:t>La UI de la App debe de ser amigable con el usuario y se representativa de la empresa.</w:t>
+      </w:r>
+    </w:p>
+    <w:p>
+      <w:pPr>
+        <w:pStyle w:val="Normalindentado3"/>
+      </w:pPr>
+    </w:p>
+    <w:p>
+      <w:pPr>
+        <w:pStyle w:val="Normalindentado3"/>
+      </w:pPr>
+      <w:r>
+        <w:t xml:space="preserve">La UI </w:t>
+      </w:r>
+      <w:r>
+        <w:t xml:space="preserve">de la </w:t>
+      </w:r>
+      <w:proofErr w:type="spellStart"/>
+      <w:r>
+        <w:t>app</w:t>
+      </w:r>
+      <w:proofErr w:type="spellEnd"/>
       <w:r>
         <w:t xml:space="preserve"> </w:t>
       </w:r>
       <w:r>
-        <w:t xml:space="preserve">si hay un error en el sistema o en su defecto un código de </w:t>
-      </w:r>
-      <w:r>
-        <w:t>Troubleshooting</w:t>
-      </w:r>
-      <w:r>
-        <w:t xml:space="preserve">. </w:t>
+        <w:t xml:space="preserve">debe de tener 2 tipos usuarios: Cliente y </w:t>
+      </w:r>
+      <w:proofErr w:type="gramStart"/>
+      <w:r>
+        <w:t>Administrador(</w:t>
+      </w:r>
+      <w:proofErr w:type="gramEnd"/>
+      <w:r>
+        <w:t xml:space="preserve"> </w:t>
+      </w:r>
+      <w:r>
+        <w:rPr>
+          <w:color w:val="FF0000"/>
+        </w:rPr>
+        <w:t>sujeto a cambios</w:t>
+      </w:r>
+      <w:r>
+        <w:t>).</w:t>
       </w:r>
     </w:p>
     <w:p>
@@ -11923,24 +12312,6 @@
       <w:pPr>
         <w:pStyle w:val="Normalindentado3"/>
       </w:pPr>
-      <w:r>
-        <w:t>La UI de la App debe de tener su respectivo “Log in” y una vez hecho debe de mostrar los datos que transmite el MPPT en la OLED</w:t>
-      </w:r>
-      <w:r>
-        <w:t>, tanto de salida y entrada</w:t>
-      </w:r>
-      <w:r>
-        <w:t xml:space="preserve"> (</w:t>
-      </w:r>
-      <w:r>
-        <w:rPr>
-          <w:color w:val="FF0000"/>
-        </w:rPr>
-        <w:t>sujeto a cambios</w:t>
-      </w:r>
-      <w:r>
-        <w:t>).</w:t>
-      </w:r>
     </w:p>
     <w:p>
       <w:pPr>
@@ -11949,79 +12320,9 @@
     </w:p>
     <w:p>
       <w:pPr>
-        <w:pStyle w:val="Normalindentado3"/>
-      </w:pPr>
-      <w:r>
-        <w:t>La UI de la A</w:t>
-      </w:r>
-      <w:r>
-        <w:t>pp debe de ser amigable con el usuario y se representativa de la empresa.</w:t>
-      </w:r>
-    </w:p>
-    <w:p>
-      <w:pPr>
-        <w:pStyle w:val="Normalindentado3"/>
-      </w:pPr>
-    </w:p>
-    <w:p>
-      <w:pPr>
-        <w:pStyle w:val="Normalindentado3"/>
-      </w:pPr>
-      <w:r>
-        <w:t xml:space="preserve">La UI </w:t>
-      </w:r>
-      <w:r>
-        <w:t xml:space="preserve">de la </w:t>
-      </w:r>
-      <w:proofErr w:type="spellStart"/>
-      <w:r>
-        <w:t>app</w:t>
-      </w:r>
-      <w:proofErr w:type="spellEnd"/>
-      <w:r>
-        <w:t xml:space="preserve"> </w:t>
-      </w:r>
-      <w:r>
-        <w:t xml:space="preserve">debe de tener 2 tipos usuarios: Cliente y </w:t>
-      </w:r>
-      <w:proofErr w:type="gramStart"/>
-      <w:r>
-        <w:t>Administrador</w:t>
-      </w:r>
-      <w:r>
-        <w:t>(</w:t>
-      </w:r>
-      <w:proofErr w:type="gramEnd"/>
-      <w:r>
-        <w:rPr>
-          <w:color w:val="FF0000"/>
-        </w:rPr>
-        <w:t>sujeto a cambios</w:t>
-      </w:r>
-      <w:r>
-        <w:t>).</w:t>
-      </w:r>
-    </w:p>
-    <w:p>
-      <w:pPr>
-        <w:pStyle w:val="Normalindentado3"/>
-      </w:pPr>
-    </w:p>
-    <w:p>
-      <w:pPr>
-        <w:pStyle w:val="Normalindentado3"/>
-      </w:pPr>
-    </w:p>
-    <w:p>
-      <w:pPr>
-        <w:pStyle w:val="Normalindentado3"/>
-      </w:pPr>
-    </w:p>
-    <w:p>
-      <w:pPr>
         <w:pStyle w:val="Ttulo3"/>
       </w:pPr>
-      <w:bookmarkStart w:id="44" w:name="_Toc33411076"/>
+      <w:bookmarkStart w:id="44" w:name="_Toc148700048"/>
       <w:r>
         <w:lastRenderedPageBreak/>
         <w:t>Interfaces de hardware</w:t>
@@ -12041,10 +12342,7 @@
         <w:pStyle w:val="Normalindentado3"/>
       </w:pPr>
       <w:r>
-        <w:t xml:space="preserve">Luz indicadoras de Error </w:t>
-      </w:r>
-      <w:r>
-        <w:t>(LED).</w:t>
+        <w:t>Luz indicadoras de Error (LED).</w:t>
       </w:r>
     </w:p>
     <w:p>
@@ -12084,7 +12382,7 @@
           <w:lang w:val="fr-FR"/>
         </w:rPr>
       </w:pPr>
-      <w:bookmarkStart w:id="45" w:name="_Toc33411077"/>
+      <w:bookmarkStart w:id="45" w:name="_Toc148700049"/>
       <w:r>
         <w:rPr>
           <w:lang w:val="fr-FR"/>
@@ -12102,10 +12400,7 @@
         </w:numPr>
       </w:pPr>
       <w:r>
-        <w:t>Poder monito</w:t>
-      </w:r>
-      <w:r>
-        <w:t>rear en tiempo real las entradas.</w:t>
+        <w:t>Poder monitorear en tiempo real las entradas.</w:t>
       </w:r>
     </w:p>
     <w:p>
@@ -12114,22 +12409,7 @@
         <w:ind w:left="2124"/>
       </w:pPr>
       <w:r>
-        <w:t>-</w:t>
-      </w:r>
-      <w:r>
-        <w:t>Voltaje</w:t>
-      </w:r>
-      <w:r>
-        <w:t xml:space="preserve"> </w:t>
-      </w:r>
-      <w:r>
-        <w:t>(V) y corriente</w:t>
-      </w:r>
-      <w:r>
-        <w:t xml:space="preserve"> (A)</w:t>
-      </w:r>
-      <w:r>
-        <w:t xml:space="preserve"> suministrada por los paneles</w:t>
+        <w:t>-Voltaje (V) y corriente (A) suministrada por los paneles</w:t>
       </w:r>
     </w:p>
     <w:p>
@@ -12138,10 +12418,7 @@
         <w:ind w:left="2124"/>
       </w:pPr>
       <w:r>
-        <w:t>-Potencia (W)</w:t>
-      </w:r>
-      <w:r>
-        <w:t xml:space="preserve"> suministrada por los paneles</w:t>
+        <w:t>-Potencia (W) suministrada por los paneles</w:t>
       </w:r>
     </w:p>
     <w:p>
@@ -12159,10 +12436,7 @@
         </w:numPr>
       </w:pPr>
       <w:r>
-        <w:t>Poder monitorear en tiempo real las salidas</w:t>
-      </w:r>
-      <w:r>
-        <w:t>.</w:t>
+        <w:t>Poder monitorear en tiempo real las salidas.</w:t>
       </w:r>
     </w:p>
     <w:p>
@@ -12171,19 +12445,7 @@
         <w:ind w:left="2124"/>
       </w:pPr>
       <w:r>
-        <w:t>-</w:t>
-      </w:r>
-      <w:r>
-        <w:t xml:space="preserve">Voltaje (V) y corriente (A) </w:t>
-      </w:r>
-      <w:r>
-        <w:t>dada</w:t>
-      </w:r>
-      <w:r>
-        <w:t xml:space="preserve"> </w:t>
-      </w:r>
-      <w:r>
-        <w:t>a las baterías.</w:t>
+        <w:t>-Voltaje (V) y corriente (A) dada a las baterías.</w:t>
       </w:r>
     </w:p>
     <w:p>
@@ -12284,10 +12546,7 @@
         </w:numPr>
       </w:pPr>
       <w:r>
-        <w:t xml:space="preserve">Alerta </w:t>
-      </w:r>
-      <w:r>
-        <w:t>en caso de error.</w:t>
+        <w:t>Alerta en caso de error.</w:t>
       </w:r>
     </w:p>
     <w:p>
@@ -12296,7 +12555,15 @@
         <w:ind w:left="2124"/>
       </w:pPr>
       <w:r>
-        <w:t>-Numero para identificar para agregar al troubleshooting (</w:t>
+        <w:t xml:space="preserve">-Numero para identificar para agregar al </w:t>
+      </w:r>
+      <w:proofErr w:type="spellStart"/>
+      <w:r>
+        <w:t>troubleshooting</w:t>
+      </w:r>
+      <w:proofErr w:type="spellEnd"/>
+      <w:r>
+        <w:t xml:space="preserve"> (</w:t>
       </w:r>
       <w:proofErr w:type="spellStart"/>
       <w:r>
@@ -12316,7 +12583,7 @@
       <w:pPr>
         <w:pStyle w:val="Ttulo3"/>
       </w:pPr>
-      <w:bookmarkStart w:id="46" w:name="_Toc33411078"/>
+      <w:bookmarkStart w:id="46" w:name="_Toc148700050"/>
       <w:r>
         <w:t>Interfaces de comunicación</w:t>
       </w:r>
@@ -12332,10 +12599,7 @@
         <w:pStyle w:val="Normalindentado3"/>
       </w:pPr>
       <w:r>
-        <w:t>P</w:t>
-      </w:r>
-      <w:r>
-        <w:t xml:space="preserve">rotocolo de comunicación </w:t>
+        <w:t xml:space="preserve">Protocolo de comunicación </w:t>
       </w:r>
       <w:r>
         <w:rPr>
@@ -12405,7 +12669,7 @@
         <w:pStyle w:val="Ttulo2"/>
       </w:pPr>
       <w:bookmarkStart w:id="47" w:name="_Toc33238252"/>
-      <w:bookmarkStart w:id="48" w:name="_Toc33411079"/>
+      <w:bookmarkStart w:id="48" w:name="_Toc148700051"/>
       <w:r>
         <w:t>Requisitos funcionales</w:t>
       </w:r>
@@ -12417,7 +12681,7 @@
         <w:pStyle w:val="Ttulo3"/>
       </w:pPr>
       <w:bookmarkStart w:id="49" w:name="_Toc33238253"/>
-      <w:bookmarkStart w:id="50" w:name="_Toc33411080"/>
+      <w:bookmarkStart w:id="50" w:name="_Toc148700052"/>
       <w:r>
         <w:t>Requisito funcional 1</w:t>
       </w:r>
@@ -12436,7 +12700,7 @@
       <w:pPr>
         <w:pStyle w:val="Ttulo3"/>
       </w:pPr>
-      <w:bookmarkStart w:id="51" w:name="_Toc33411081"/>
+      <w:bookmarkStart w:id="51" w:name="_Toc148700053"/>
       <w:r>
         <w:t>Requisito funcional 2</w:t>
       </w:r>
@@ -12454,7 +12718,7 @@
       <w:pPr>
         <w:pStyle w:val="Ttulo3"/>
       </w:pPr>
-      <w:bookmarkStart w:id="52" w:name="_Toc33411082"/>
+      <w:bookmarkStart w:id="52" w:name="_Toc148700054"/>
       <w:r>
         <w:t>Requisito funcional 3</w:t>
       </w:r>
@@ -12472,39 +12736,32 @@
       <w:pPr>
         <w:pStyle w:val="Ttulo3"/>
       </w:pPr>
-      <w:bookmarkStart w:id="53" w:name="_Toc33411083"/>
+      <w:bookmarkStart w:id="53" w:name="_Toc148700055"/>
       <w:r>
         <w:t xml:space="preserve">Requisito funcional </w:t>
       </w:r>
+      <w:r>
+        <w:t>4</w:t>
+      </w:r>
       <w:bookmarkEnd w:id="53"/>
-      <w:r>
-        <w:t>4</w:t>
-      </w:r>
     </w:p>
     <w:p>
       <w:pPr>
         <w:pStyle w:val="Normalindentado3"/>
       </w:pPr>
       <w:r>
-        <w:t>Monitoreo de variables</w:t>
-      </w:r>
-      <w:r>
-        <w:t xml:space="preserve"> de salida</w:t>
-      </w:r>
-      <w:r>
-        <w:t>: la corriente máxima, voltaje máxima, potencia máxima de los paneles solares.</w:t>
+        <w:t>Monitoreo de variables de salida: la corriente máxima, voltaje máxima, potencia máxima de los paneles solares.</w:t>
       </w:r>
     </w:p>
     <w:p>
       <w:pPr>
         <w:pStyle w:val="Ttulo3"/>
       </w:pPr>
-      <w:r>
-        <w:t xml:space="preserve">Requisito funcional </w:t>
-      </w:r>
-      <w:r>
-        <w:t>5</w:t>
-      </w:r>
+      <w:bookmarkStart w:id="54" w:name="_Toc148700056"/>
+      <w:r>
+        <w:t>Requisito funcional 5</w:t>
+      </w:r>
+      <w:bookmarkEnd w:id="54"/>
     </w:p>
     <w:p>
       <w:pPr>
@@ -12526,13 +12783,12 @@
       <w:pPr>
         <w:pStyle w:val="Ttulo3"/>
       </w:pPr>
+      <w:bookmarkStart w:id="55" w:name="_Toc148700057"/>
       <w:r>
         <w:lastRenderedPageBreak/>
-        <w:t xml:space="preserve">Requisito funcional </w:t>
-      </w:r>
-      <w:r>
-        <w:t>6</w:t>
-      </w:r>
+        <w:t>Requisito funcional 6</w:t>
+      </w:r>
+      <w:bookmarkEnd w:id="55"/>
     </w:p>
     <w:p>
       <w:pPr>
@@ -12564,28 +12820,916 @@
       <w:pPr>
         <w:pStyle w:val="Ttulo2"/>
       </w:pPr>
-      <w:bookmarkStart w:id="54" w:name="_Toc33238257"/>
-      <w:bookmarkStart w:id="55" w:name="_Toc33411084"/>
+      <w:bookmarkStart w:id="56" w:name="_Toc33238257"/>
+      <w:bookmarkStart w:id="57" w:name="_Toc148700058"/>
       <w:r>
         <w:t>Requisitos no funcionales</w:t>
-      </w:r>
-      <w:bookmarkEnd w:id="54"/>
-      <w:bookmarkEnd w:id="55"/>
-    </w:p>
-    <w:p>
-      <w:pPr>
-        <w:pStyle w:val="Ttulo3"/>
-      </w:pPr>
-      <w:bookmarkStart w:id="56" w:name="_Toc33238258"/>
-      <w:bookmarkStart w:id="57" w:name="_Toc33411085"/>
-      <w:r>
-        <w:t>Requisitos de rendimiento</w:t>
       </w:r>
       <w:bookmarkEnd w:id="56"/>
       <w:bookmarkEnd w:id="57"/>
     </w:p>
     <w:p>
       <w:pPr>
+        <w:pStyle w:val="Ttulo3"/>
+      </w:pPr>
+      <w:bookmarkStart w:id="58" w:name="_Toc33238258"/>
+      <w:bookmarkStart w:id="59" w:name="_Toc148700059"/>
+      <w:r>
+        <w:t>Requisitos de rendimiento</w:t>
+      </w:r>
+      <w:bookmarkEnd w:id="58"/>
+      <w:bookmarkEnd w:id="59"/>
+    </w:p>
+    <w:p>
+      <w:pPr>
+        <w:pStyle w:val="Normalindentado3"/>
+        <w:numPr>
+          <w:ilvl w:val="0"/>
+          <w:numId w:val="16"/>
+        </w:numPr>
+      </w:pPr>
+      <w:r>
+        <w:t xml:space="preserve"> </w:t>
+      </w:r>
+      <w:r>
+        <w:rPr>
+          <w:b/>
+        </w:rPr>
+        <w:t>Capacidad de Seguimiento</w:t>
+      </w:r>
+      <w:r>
+        <w:t>: El sistema MPPT debe ser capaz de rastrear eficazmente el punto de máxima potencia de los paneles solares en todo momento.</w:t>
+      </w:r>
+    </w:p>
+    <w:p>
+      <w:pPr>
+        <w:pStyle w:val="Normalindentado3"/>
+      </w:pPr>
+    </w:p>
+    <w:p>
+      <w:pPr>
+        <w:pStyle w:val="Normalindentado3"/>
+        <w:numPr>
+          <w:ilvl w:val="0"/>
+          <w:numId w:val="16"/>
+        </w:numPr>
+      </w:pPr>
+      <w:r>
+        <w:rPr>
+          <w:b/>
+        </w:rPr>
+        <w:t>Eficiencia de Conversión</w:t>
+      </w:r>
+      <w:r>
+        <w:t>: El sistema debe lograr una eficiencia de conversión mínima del 95% en condiciones de carga nominal.</w:t>
+      </w:r>
+    </w:p>
+    <w:p>
+      <w:pPr>
+        <w:pStyle w:val="Normalindentado3"/>
+      </w:pPr>
+    </w:p>
+    <w:p>
+      <w:pPr>
+        <w:pStyle w:val="Normalindentado3"/>
+        <w:numPr>
+          <w:ilvl w:val="0"/>
+          <w:numId w:val="16"/>
+        </w:numPr>
+      </w:pPr>
+      <w:r>
+        <w:rPr>
+          <w:b/>
+        </w:rPr>
+        <w:t>Tiempo de Respuesta</w:t>
+      </w:r>
+      <w:r>
+        <w:t>: El sistema debe ajustar la operación en respuesta a cambios en las condiciones de luz solar en menos de 1 segundo.</w:t>
+      </w:r>
+    </w:p>
+    <w:p>
+      <w:pPr>
+        <w:pStyle w:val="Normalindentado3"/>
+      </w:pPr>
+    </w:p>
+    <w:p>
+      <w:pPr>
+        <w:pStyle w:val="Normalindentado3"/>
+        <w:numPr>
+          <w:ilvl w:val="0"/>
+          <w:numId w:val="16"/>
+        </w:numPr>
+      </w:pPr>
+      <w:r>
+        <w:rPr>
+          <w:b/>
+        </w:rPr>
+        <w:t>Capacidad de Paneles Solares</w:t>
+      </w:r>
+      <w:r>
+        <w:t>: Debe ser compatible con una gama específica de paneles solares con características eléctricas definidas, como corriente máxima</w:t>
+      </w:r>
+      <w:r>
+        <w:t xml:space="preserve"> (10 A)</w:t>
+      </w:r>
+      <w:r>
+        <w:t>, voltaje máximo</w:t>
+      </w:r>
+      <w:r>
+        <w:t xml:space="preserve"> </w:t>
+      </w:r>
+      <w:r>
+        <w:t>(</w:t>
+      </w:r>
+      <w:r>
+        <w:t>70VDC</w:t>
+      </w:r>
+      <w:proofErr w:type="gramStart"/>
+      <w:r>
+        <w:t>) ,</w:t>
+      </w:r>
+      <w:proofErr w:type="gramEnd"/>
+      <w:r>
+        <w:t xml:space="preserve"> etc.</w:t>
+      </w:r>
+    </w:p>
+    <w:p>
+      <w:pPr>
+        <w:pStyle w:val="Normalindentado3"/>
+      </w:pPr>
+    </w:p>
+    <w:p>
+      <w:pPr>
+        <w:pStyle w:val="Normalindentado3"/>
+        <w:numPr>
+          <w:ilvl w:val="0"/>
+          <w:numId w:val="16"/>
+        </w:numPr>
+      </w:pPr>
+      <w:r>
+        <w:rPr>
+          <w:b/>
+        </w:rPr>
+        <w:t>Número de Seguimiento de Puntos de Máxima Potencia: El</w:t>
+      </w:r>
+      <w:r>
+        <w:t xml:space="preserve"> sistema debe ser capaz de rastrear múltiples puntos de máxima potencia en caso de paneles solares sombreados o en diferentes orientaciones.</w:t>
+      </w:r>
+    </w:p>
+    <w:p>
+      <w:pPr>
+        <w:pStyle w:val="Normalindentado3"/>
+      </w:pPr>
+    </w:p>
+    <w:p>
+      <w:pPr>
+        <w:pStyle w:val="Normalindentado3"/>
+        <w:numPr>
+          <w:ilvl w:val="0"/>
+          <w:numId w:val="16"/>
+        </w:numPr>
+      </w:pPr>
+      <w:r>
+        <w:rPr>
+          <w:b/>
+        </w:rPr>
+        <w:t>Informes de Rendimiento</w:t>
+      </w:r>
+      <w:r>
+        <w:t>: Debe proporcionar informes de rendimiento, incluyendo la cantidad de energía generada, la eficiencia de conversión y cualquier interrupción en el seguimiento del punto de máxima potencia.</w:t>
+      </w:r>
+    </w:p>
+    <w:p>
+      <w:pPr>
+        <w:pStyle w:val="Normalindentado3"/>
+      </w:pPr>
+    </w:p>
+    <w:p>
+      <w:pPr>
+        <w:pStyle w:val="Normalindentado3"/>
+        <w:numPr>
+          <w:ilvl w:val="0"/>
+          <w:numId w:val="16"/>
+        </w:numPr>
+      </w:pPr>
+      <w:r>
+        <w:rPr>
+          <w:b/>
+        </w:rPr>
+        <w:t>Interfaz de Usuario</w:t>
+      </w:r>
+      <w:r>
+        <w:t>: Debe tener una interfaz de usuario que permita a los usuarios monitorear el rendimiento del sistema y configurar parámetros relacionados con el seguimiento de puntos de máxima potencia</w:t>
+      </w:r>
+      <w:r>
+        <w:t xml:space="preserve"> o tipos de </w:t>
+      </w:r>
+      <w:proofErr w:type="spellStart"/>
+      <w:r>
+        <w:t>baterias</w:t>
+      </w:r>
+      <w:proofErr w:type="spellEnd"/>
+      <w:r>
+        <w:t>.</w:t>
+      </w:r>
+    </w:p>
+    <w:p>
+      <w:pPr>
+        <w:pStyle w:val="Normalindentado3"/>
+      </w:pPr>
+    </w:p>
+    <w:p>
+      <w:pPr>
+        <w:pStyle w:val="Normalindentado3"/>
+        <w:numPr>
+          <w:ilvl w:val="0"/>
+          <w:numId w:val="16"/>
+        </w:numPr>
+      </w:pPr>
+      <w:r>
+        <w:rPr>
+          <w:b/>
+        </w:rPr>
+        <w:t>Compatibilidad de Comunicación</w:t>
+      </w:r>
+      <w:r>
+        <w:t xml:space="preserve">: Debe ser compatible con protocolos de comunicación estándar, como </w:t>
+      </w:r>
+      <w:r>
+        <w:t>MQTT.</w:t>
+      </w:r>
+    </w:p>
+    <w:p>
+      <w:pPr>
+        <w:pStyle w:val="Normalindentado3"/>
+        <w:ind w:left="0"/>
+      </w:pPr>
+    </w:p>
+    <w:p>
+      <w:pPr>
+        <w:pStyle w:val="Normalindentado3"/>
+        <w:numPr>
+          <w:ilvl w:val="0"/>
+          <w:numId w:val="16"/>
+        </w:numPr>
+      </w:pPr>
+      <w:r>
+        <w:rPr>
+          <w:b/>
+        </w:rPr>
+        <w:t>Resistencia a Condiciones Ambientales</w:t>
+      </w:r>
+      <w:r>
+        <w:t>: Debe ser capaz de operar dentro de los rangos de temperatura y humedad especificados.</w:t>
+      </w:r>
+    </w:p>
+    <w:p>
+      <w:pPr>
+        <w:pStyle w:val="Normalindentado3"/>
+      </w:pPr>
+    </w:p>
+    <w:p>
+      <w:pPr>
+        <w:pStyle w:val="Ttulo3"/>
+      </w:pPr>
+      <w:bookmarkStart w:id="60" w:name="_Toc33238259"/>
+      <w:bookmarkStart w:id="61" w:name="_Toc148700060"/>
+      <w:r>
+        <w:t>Seguridad</w:t>
+      </w:r>
+      <w:bookmarkEnd w:id="60"/>
+      <w:bookmarkEnd w:id="61"/>
+    </w:p>
+    <w:p>
+      <w:pPr>
+        <w:pStyle w:val="Normalindentado3"/>
+        <w:numPr>
+          <w:ilvl w:val="0"/>
+          <w:numId w:val="17"/>
+        </w:numPr>
+        <w:rPr>
+          <w:b/>
+        </w:rPr>
+      </w:pPr>
+      <w:r>
+        <w:rPr>
+          <w:b/>
+        </w:rPr>
+        <w:t>Autenticación y Autorización:</w:t>
+      </w:r>
+    </w:p>
+    <w:p>
+      <w:pPr>
+        <w:pStyle w:val="Normalindentado3"/>
+        <w:ind w:left="1920"/>
+      </w:pPr>
+      <w:r>
+        <w:t>El software debe requerir autenticación para acceder a la configuración y funcionalidades críticas.</w:t>
+      </w:r>
+    </w:p>
+    <w:p>
+      <w:pPr>
+        <w:pStyle w:val="Normalindentado3"/>
+        <w:tabs>
+          <w:tab w:val="left" w:pos="1605"/>
+        </w:tabs>
+        <w:ind w:firstLine="405"/>
+      </w:pPr>
+    </w:p>
+    <w:p>
+      <w:pPr>
+        <w:pStyle w:val="Normalindentado3"/>
+        <w:numPr>
+          <w:ilvl w:val="0"/>
+          <w:numId w:val="17"/>
+        </w:numPr>
+      </w:pPr>
+      <w:r>
+        <w:rPr>
+          <w:b/>
+        </w:rPr>
+        <w:t>Registro de Actividad</w:t>
+      </w:r>
+      <w:r>
+        <w:t>:</w:t>
+      </w:r>
+    </w:p>
+    <w:p>
+      <w:pPr>
+        <w:pStyle w:val="Normalindentado3"/>
+        <w:ind w:left="1920"/>
+      </w:pPr>
+      <w:r>
+        <w:t xml:space="preserve">Las comunicaciones entre el software MPPT y otros dispositivos o sistemas deben estar </w:t>
+      </w:r>
+      <w:r>
+        <w:t>encriptados</w:t>
+      </w:r>
+      <w:r>
+        <w:t xml:space="preserve"> para proteger los datos transmitidos.</w:t>
+      </w:r>
+    </w:p>
+    <w:p>
+      <w:pPr>
+        <w:pStyle w:val="Normalindentado3"/>
+      </w:pPr>
+    </w:p>
+    <w:p>
+      <w:pPr>
+        <w:pStyle w:val="Normalindentado3"/>
+      </w:pPr>
+    </w:p>
+    <w:p>
+      <w:pPr>
+        <w:pStyle w:val="Normalindentado3"/>
+      </w:pPr>
+    </w:p>
+    <w:p>
+      <w:pPr>
+        <w:pStyle w:val="Normalindentado3"/>
+      </w:pPr>
+    </w:p>
+    <w:p>
+      <w:pPr>
+        <w:pStyle w:val="Normalindentado3"/>
+        <w:numPr>
+          <w:ilvl w:val="0"/>
+          <w:numId w:val="17"/>
+        </w:numPr>
+        <w:rPr>
+          <w:b/>
+        </w:rPr>
+      </w:pPr>
+      <w:r>
+        <w:rPr>
+          <w:b/>
+        </w:rPr>
+        <w:lastRenderedPageBreak/>
+        <w:t>Actualizaciones Seguras:</w:t>
+      </w:r>
+    </w:p>
+    <w:p>
+      <w:pPr>
+        <w:pStyle w:val="Normalindentado3"/>
+        <w:ind w:left="1920"/>
+      </w:pPr>
+      <w:r>
+        <w:t>El software debe permitir actualizaciones de firmware de manera segura, autenticando y validando la integridad de las actualizaciones antes de aplicarlas.</w:t>
+      </w:r>
+    </w:p>
+    <w:p>
+      <w:pPr>
+        <w:pStyle w:val="Normalindentado3"/>
+      </w:pPr>
+    </w:p>
+    <w:p>
+      <w:pPr>
+        <w:pStyle w:val="Normalindentado3"/>
+        <w:numPr>
+          <w:ilvl w:val="0"/>
+          <w:numId w:val="17"/>
+        </w:numPr>
+        <w:rPr>
+          <w:b/>
+        </w:rPr>
+      </w:pPr>
+      <w:r>
+        <w:rPr>
+          <w:b/>
+        </w:rPr>
+        <w:t>Restricción de Acceso Físico:</w:t>
+      </w:r>
+    </w:p>
+    <w:p>
+      <w:pPr>
+        <w:pStyle w:val="Normalindentado3"/>
+        <w:ind w:left="1920"/>
+      </w:pPr>
+      <w:r>
+        <w:t>El hardware que ejecuta el software MPPT debe estar protegido físicamente contra acceso no autorizado.</w:t>
+      </w:r>
+    </w:p>
+    <w:p>
+      <w:pPr>
+        <w:pStyle w:val="Normalindentado3"/>
+      </w:pPr>
+    </w:p>
+    <w:p>
+      <w:pPr>
+        <w:pStyle w:val="Normalindentado3"/>
+        <w:numPr>
+          <w:ilvl w:val="0"/>
+          <w:numId w:val="17"/>
+        </w:numPr>
+        <w:rPr>
+          <w:b/>
+        </w:rPr>
+      </w:pPr>
+      <w:r>
+        <w:rPr>
+          <w:b/>
+        </w:rPr>
+        <w:t>Respaldos y Recuperación de D</w:t>
+      </w:r>
+      <w:r>
+        <w:rPr>
+          <w:b/>
+        </w:rPr>
+        <w:t>atos:</w:t>
+      </w:r>
+    </w:p>
+    <w:p>
+      <w:pPr>
+        <w:pStyle w:val="Normalindentado3"/>
+        <w:ind w:left="1920"/>
+      </w:pPr>
+      <w:r>
+        <w:t>Realizar respaldos regulares de la configuración y datos críticos del sistema, y tener un plan de recuperación en caso de fallos o eventos maliciosos.</w:t>
+      </w:r>
+    </w:p>
+    <w:p>
+      <w:pPr>
+        <w:pStyle w:val="Normalindentado3"/>
+      </w:pPr>
+    </w:p>
+    <w:p>
+      <w:pPr>
+        <w:pStyle w:val="Normalindentado3"/>
+        <w:numPr>
+          <w:ilvl w:val="0"/>
+          <w:numId w:val="17"/>
+        </w:numPr>
+        <w:rPr>
+          <w:b/>
+        </w:rPr>
+      </w:pPr>
+      <w:r>
+        <w:rPr>
+          <w:b/>
+        </w:rPr>
+        <w:t>Pruebas de Seguridad:</w:t>
+      </w:r>
+    </w:p>
+    <w:p>
+      <w:pPr>
+        <w:pStyle w:val="Normalindentado3"/>
+        <w:ind w:left="1920"/>
+      </w:pPr>
+      <w:r>
+        <w:t>Realizar pruebas de seguridad regulares, como pruebas de penetración, para identificar posibles vulnerabilidades y debilidades en el sistema.</w:t>
+      </w:r>
+    </w:p>
+    <w:p>
+      <w:pPr>
+        <w:pStyle w:val="Normalindentado3"/>
+      </w:pPr>
+    </w:p>
+    <w:p>
+      <w:pPr>
+        <w:pStyle w:val="Normalindentado3"/>
+        <w:numPr>
+          <w:ilvl w:val="0"/>
+          <w:numId w:val="17"/>
+        </w:numPr>
+        <w:rPr>
+          <w:b/>
+        </w:rPr>
+      </w:pPr>
+      <w:r>
+        <w:rPr>
+          <w:b/>
+        </w:rPr>
+        <w:t>Aislamiento de Componentes Críticos:</w:t>
+      </w:r>
+    </w:p>
+    <w:p>
+      <w:pPr>
+        <w:pStyle w:val="Normalindentado3"/>
+        <w:ind w:left="1920"/>
+      </w:pPr>
+      <w:r>
+        <w:t>Componentes críticos del sistema, como el software de seguimiento de puntos de máxima potencia, deben estar aislados de otros componentes para prevenir daños colaterales en caso de una violación de seguridad.</w:t>
+      </w:r>
+    </w:p>
+    <w:p>
+      <w:pPr>
+        <w:pStyle w:val="Normalindentado3"/>
+      </w:pPr>
+    </w:p>
+    <w:p>
+      <w:pPr>
+        <w:pStyle w:val="Normalindentado3"/>
+        <w:numPr>
+          <w:ilvl w:val="0"/>
+          <w:numId w:val="17"/>
+        </w:numPr>
+        <w:rPr>
+          <w:b/>
+        </w:rPr>
+      </w:pPr>
+      <w:r>
+        <w:rPr>
+          <w:b/>
+        </w:rPr>
+        <w:t>Notificación de Incidentes de Seguridad</w:t>
+      </w:r>
+      <w:r>
+        <w:rPr>
+          <w:b/>
+        </w:rPr>
+        <w:t>:</w:t>
+      </w:r>
+    </w:p>
+    <w:p>
+      <w:pPr>
+        <w:pStyle w:val="Normalindentado3"/>
+        <w:ind w:left="1920"/>
+      </w:pPr>
+      <w:r>
+        <w:t>Establecer un procedimiento para notificar y responder a incidentes de seguridad de manera oportuna y adecuada</w:t>
+      </w:r>
+      <w:r>
+        <w:t>.</w:t>
+      </w:r>
+    </w:p>
+    <w:p>
+      <w:pPr>
+        <w:pStyle w:val="Normalindentado3"/>
+      </w:pPr>
+    </w:p>
+    <w:p>
+      <w:pPr>
+        <w:pStyle w:val="Ttulo3"/>
+      </w:pPr>
+      <w:bookmarkStart w:id="62" w:name="_Toc33238260"/>
+      <w:bookmarkStart w:id="63" w:name="_Toc148700061"/>
+      <w:r>
+        <w:t>Fiabilidad</w:t>
+      </w:r>
+      <w:bookmarkEnd w:id="62"/>
+      <w:bookmarkEnd w:id="63"/>
+    </w:p>
+    <w:p>
+      <w:pPr>
+        <w:pStyle w:val="Normalindentado3"/>
+        <w:numPr>
+          <w:ilvl w:val="0"/>
+          <w:numId w:val="17"/>
+        </w:numPr>
+        <w:rPr>
+          <w:b/>
+          <w:lang w:val="en-US"/>
+        </w:rPr>
+      </w:pPr>
+      <w:r>
+        <w:rPr>
+          <w:b/>
+          <w:lang w:val="en-US"/>
+        </w:rPr>
+        <w:t>Tiempo entre Incidentes Permisible (MTBF - Mean Time Between Failures):</w:t>
+      </w:r>
+    </w:p>
+    <w:p>
+      <w:pPr>
+        <w:pStyle w:val="Normalindentado3"/>
+        <w:ind w:left="1920"/>
+        <w:rPr>
+          <w:lang w:val="es-DO"/>
+        </w:rPr>
+      </w:pPr>
+      <w:r>
+        <w:rPr>
+          <w:lang w:val="es-DO"/>
+        </w:rPr>
+        <w:t>El sistema MPPT de</w:t>
+      </w:r>
+      <w:r>
+        <w:rPr>
+          <w:lang w:val="es-DO"/>
+        </w:rPr>
+        <w:t>be demostrar</w:t>
+      </w:r>
+      <w:r>
+        <w:rPr>
+          <w:lang w:val="es-DO"/>
+        </w:rPr>
+        <w:t>a</w:t>
+      </w:r>
+      <w:r>
+        <w:rPr>
+          <w:lang w:val="es-DO"/>
+        </w:rPr>
+        <w:t xml:space="preserve"> un MTBF mínimo de 15</w:t>
+      </w:r>
+      <w:r>
+        <w:rPr>
+          <w:lang w:val="es-DO"/>
+        </w:rPr>
+        <w:t>0</w:t>
+      </w:r>
+      <w:r>
+        <w:rPr>
+          <w:lang w:val="es-DO"/>
+        </w:rPr>
+        <w:t>0</w:t>
+      </w:r>
+      <w:r>
+        <w:rPr>
+          <w:lang w:val="es-DO"/>
+        </w:rPr>
+        <w:t xml:space="preserve"> horas bajo condiciones normales de operación. Esto significa que el sistema deberá funcionar de manera confiable durante un período prolongado antes de </w:t>
+      </w:r>
+      <w:r>
+        <w:rPr>
+          <w:lang w:val="es-DO"/>
+        </w:rPr>
+        <w:t xml:space="preserve">que pueda </w:t>
+      </w:r>
+      <w:r>
+        <w:rPr>
+          <w:lang w:val="es-DO"/>
+        </w:rPr>
+        <w:t>experimentar un fallo.</w:t>
+      </w:r>
+    </w:p>
+    <w:p>
+      <w:pPr>
+        <w:pStyle w:val="Normalindentado3"/>
+        <w:rPr>
+          <w:lang w:val="es-DO"/>
+        </w:rPr>
+      </w:pPr>
+    </w:p>
+    <w:p>
+      <w:pPr>
+        <w:pStyle w:val="Normalindentado3"/>
+        <w:numPr>
+          <w:ilvl w:val="0"/>
+          <w:numId w:val="17"/>
+        </w:numPr>
+        <w:rPr>
+          <w:b/>
+          <w:lang w:val="en-US"/>
+        </w:rPr>
+      </w:pPr>
+      <w:r>
+        <w:rPr>
+          <w:b/>
+          <w:lang w:val="en-US"/>
+        </w:rPr>
+        <w:t>Total de Incidentes Permisible (MTTF - Mean Time To Failure):</w:t>
+      </w:r>
+    </w:p>
+    <w:p>
+      <w:pPr>
+        <w:pStyle w:val="Normalindentado3"/>
+        <w:ind w:left="1920"/>
+        <w:rPr>
+          <w:lang w:val="es-DO"/>
+        </w:rPr>
+      </w:pPr>
+      <w:r>
+        <w:rPr>
+          <w:lang w:val="es-DO"/>
+        </w:rPr>
+        <w:t xml:space="preserve">El sistema MPPT debe </w:t>
+      </w:r>
+      <w:r>
+        <w:rPr>
+          <w:lang w:val="es-DO"/>
+        </w:rPr>
+        <w:t xml:space="preserve">permitir un total de no más de 5, por año </w:t>
+      </w:r>
+      <w:r>
+        <w:rPr>
+          <w:lang w:val="es-DO"/>
+        </w:rPr>
+        <w:t xml:space="preserve">bajo condiciones normales de operación. </w:t>
+      </w:r>
+    </w:p>
+    <w:p>
+      <w:pPr>
+        <w:pStyle w:val="Normalindentado3"/>
+        <w:rPr>
+          <w:lang w:val="es-DO"/>
+        </w:rPr>
+      </w:pPr>
+    </w:p>
+    <w:p>
+      <w:pPr>
+        <w:pStyle w:val="Normalindentado3"/>
+        <w:numPr>
+          <w:ilvl w:val="0"/>
+          <w:numId w:val="17"/>
+        </w:numPr>
+        <w:rPr>
+          <w:b/>
+          <w:lang w:val="es-DO"/>
+        </w:rPr>
+      </w:pPr>
+      <w:r>
+        <w:rPr>
+          <w:b/>
+          <w:lang w:val="es-DO"/>
+        </w:rPr>
+        <w:t>Mantenimiento Preventivo:</w:t>
+      </w:r>
+    </w:p>
+    <w:p>
+      <w:pPr>
+        <w:pStyle w:val="Normalindentado3"/>
+        <w:ind w:left="1920"/>
+        <w:rPr>
+          <w:lang w:val="es-DO"/>
+        </w:rPr>
+      </w:pPr>
+      <w:r>
+        <w:rPr>
+          <w:lang w:val="es-DO"/>
+        </w:rPr>
+        <w:t xml:space="preserve">Deben establecerse procedimientos de mantenimiento preventivo programados </w:t>
+      </w:r>
+      <w:r>
+        <w:rPr>
+          <w:lang w:val="es-DO"/>
+        </w:rPr>
+        <w:t xml:space="preserve">cada 6  meses </w:t>
+      </w:r>
+      <w:r>
+        <w:rPr>
+          <w:lang w:val="es-DO"/>
+        </w:rPr>
+        <w:t>para garantizar el rendimiento constante del sistema y reducir el riesgo de fallos inesperados.</w:t>
+      </w:r>
+    </w:p>
+    <w:p>
+      <w:pPr>
+        <w:pStyle w:val="Normalindentado3"/>
+        <w:rPr>
+          <w:lang w:val="es-DO"/>
+        </w:rPr>
+      </w:pPr>
+    </w:p>
+    <w:p>
+      <w:pPr>
+        <w:pStyle w:val="Normalindentado3"/>
+        <w:numPr>
+          <w:ilvl w:val="0"/>
+          <w:numId w:val="17"/>
+        </w:numPr>
+        <w:rPr>
+          <w:b/>
+          <w:lang w:val="es-DO"/>
+        </w:rPr>
+      </w:pPr>
+      <w:r>
+        <w:rPr>
+          <w:b/>
+          <w:lang w:val="es-DO"/>
+        </w:rPr>
+        <w:t>Autodiagnóstico</w:t>
+      </w:r>
+      <w:r>
+        <w:rPr>
+          <w:b/>
+          <w:lang w:val="es-DO"/>
+        </w:rPr>
+        <w:t xml:space="preserve"> (</w:t>
+      </w:r>
+      <w:r>
+        <w:rPr>
+          <w:b/>
+          <w:color w:val="FF0000"/>
+          <w:lang w:val="es-DO"/>
+        </w:rPr>
+        <w:t>PROX.</w:t>
+      </w:r>
+      <w:r>
+        <w:rPr>
+          <w:b/>
+          <w:lang w:val="es-DO"/>
+        </w:rPr>
+        <w:t>)</w:t>
+      </w:r>
+    </w:p>
+    <w:p>
+      <w:pPr>
+        <w:pStyle w:val="Normalindentado3"/>
+        <w:ind w:left="1920"/>
+        <w:rPr>
+          <w:lang w:val="es-DO"/>
+        </w:rPr>
+      </w:pPr>
+      <w:r>
+        <w:rPr>
+          <w:lang w:val="es-DO"/>
+        </w:rPr>
+        <w:t>El sistema MPPT debe incluir características de autodiagnóstico que permitan identificar y notificar posibles problemas antes de que afecten el rendimiento.</w:t>
+      </w:r>
+    </w:p>
+    <w:p>
+      <w:pPr>
+        <w:pStyle w:val="Normalindentado3"/>
+        <w:rPr>
+          <w:lang w:val="es-DO"/>
+        </w:rPr>
+      </w:pPr>
+    </w:p>
+    <w:p>
+      <w:pPr>
+        <w:pStyle w:val="Normalindentado3"/>
+        <w:numPr>
+          <w:ilvl w:val="0"/>
+          <w:numId w:val="17"/>
+        </w:numPr>
+        <w:rPr>
+          <w:b/>
+          <w:lang w:val="es-DO"/>
+        </w:rPr>
+      </w:pPr>
+      <w:r>
+        <w:rPr>
+          <w:b/>
+          <w:lang w:val="es-DO"/>
+        </w:rPr>
+        <w:t>Seguimiento y Registro de Fallos:</w:t>
+      </w:r>
+    </w:p>
+    <w:p>
+      <w:pPr>
+        <w:pStyle w:val="Normalindentado3"/>
+        <w:ind w:left="1920"/>
+        <w:rPr>
+          <w:lang w:val="es-DO"/>
+        </w:rPr>
+      </w:pPr>
+      <w:bookmarkStart w:id="64" w:name="_GoBack"/>
+      <w:bookmarkEnd w:id="64"/>
+      <w:r>
+        <w:rPr>
+          <w:lang w:val="es-DO"/>
+        </w:rPr>
+        <w:t>El sistema debe mantener un registro de todos los fallos, incluyendo su causa y tiempo de recuperación, para su posterior análisis y mejora de la fiabilidad</w:t>
+      </w:r>
+      <w:r>
+        <w:t>.</w:t>
+      </w:r>
+    </w:p>
+    <w:p>
+      <w:pPr>
+        <w:pStyle w:val="Ttulo3"/>
+      </w:pPr>
+      <w:bookmarkStart w:id="65" w:name="_Toc33238261"/>
+      <w:bookmarkStart w:id="66" w:name="_Toc148700062"/>
+      <w:r>
+        <w:lastRenderedPageBreak/>
+        <w:t>Disponibilidad</w:t>
+      </w:r>
+      <w:bookmarkEnd w:id="65"/>
+      <w:bookmarkEnd w:id="66"/>
+    </w:p>
+    <w:p>
+      <w:pPr>
         <w:pStyle w:val="Normalindentado3"/>
       </w:pPr>
       <w:r>
@@ -12613,7 +13757,44 @@
         <w:ind w:left="1200"/>
       </w:pPr>
       <w:r>
-        <w:t>Especificación de los requisitos relacionados con la carga que se espera tenga que soportar el sistema. Por ejemplo, el número de terminales, el número esperado de usuarios simultáneamente conectados, número de transacciones por segundo que deberá soportar el sistema, etc.</w:t>
+        <w:t>Especificación de los factores de disponibilidad final exigidos al sistema. Normalmente expresados en % de tiempo en los que el software tiene que mostrar disponibilidad.</w:t>
+      </w:r>
+    </w:p>
+    <w:p>
+      <w:pPr>
+        <w:pStyle w:val="Ttulo3"/>
+      </w:pPr>
+      <w:bookmarkStart w:id="67" w:name="_Toc33238262"/>
+      <w:bookmarkStart w:id="68" w:name="_Toc148700063"/>
+      <w:proofErr w:type="spellStart"/>
+      <w:r>
+        <w:t>Mantenibilidad</w:t>
+      </w:r>
+      <w:bookmarkEnd w:id="67"/>
+      <w:bookmarkEnd w:id="68"/>
+      <w:proofErr w:type="spellEnd"/>
+    </w:p>
+    <w:p>
+      <w:pPr>
+        <w:pStyle w:val="Normalindentado3"/>
+      </w:pPr>
+      <w:r>
+        <w:fldChar w:fldCharType="begin"/>
+      </w:r>
+      <w:r>
+        <w:instrText>MACROBUTTON NoMacro [</w:instrText>
+      </w:r>
+      <w:r>
+        <w:rPr>
+          <w:color w:val="0000FF"/>
+        </w:rPr>
+        <w:instrText>Inserte aquí el texto</w:instrText>
+      </w:r>
+      <w:r>
+        <w:instrText>]</w:instrText>
+      </w:r>
+      <w:r>
+        <w:fldChar w:fldCharType="end"/>
       </w:r>
     </w:p>
     <w:p>
@@ -12622,50 +13803,7 @@
         <w:ind w:left="1200"/>
       </w:pPr>
       <w:r>
-        <w:t>Todos estos requisitos deben ser mesurables. Por ejemplo, indicando “el 95% de las transacciones deben realizarse en menos de 1 segundo”, en lugar de “los operadores no d</w:t>
-      </w:r>
-      <w:r>
-        <w:t xml:space="preserve"> </w:t>
-      </w:r>
-      <w:bookmarkStart w:id="58" w:name="_GoBack"/>
-      <w:bookmarkEnd w:id="58"/>
-      <w:r>
-        <w:t>eben esperar a que se complete la transacción”.</w:t>
-      </w:r>
-    </w:p>
-    <w:p>
-      <w:pPr>
-        <w:pStyle w:val="Ttulo3"/>
-      </w:pPr>
-      <w:bookmarkStart w:id="59" w:name="_Toc33238259"/>
-      <w:bookmarkStart w:id="60" w:name="_Toc33411086"/>
-      <w:r>
-        <w:t>Seguridad</w:t>
-      </w:r>
-      <w:bookmarkEnd w:id="59"/>
-      <w:bookmarkEnd w:id="60"/>
-    </w:p>
-    <w:p>
-      <w:pPr>
-        <w:pStyle w:val="Normalindentado3"/>
-      </w:pPr>
-      <w:r>
-        <w:fldChar w:fldCharType="begin"/>
-      </w:r>
-      <w:r>
-        <w:instrText>MACROBUTTON NoMacro [</w:instrText>
-      </w:r>
-      <w:r>
-        <w:rPr>
-          <w:color w:val="0000FF"/>
-        </w:rPr>
-        <w:instrText>Inserte aquí el texto</w:instrText>
-      </w:r>
-      <w:r>
-        <w:instrText>]</w:instrText>
-      </w:r>
-      <w:r>
-        <w:fldChar w:fldCharType="end"/>
+        <w:t xml:space="preserve">Identificación del tipo de mantenimiento necesario del sistema. </w:t>
       </w:r>
     </w:p>
     <w:p>
@@ -12674,110 +13812,7 @@
         <w:ind w:left="1200"/>
       </w:pPr>
       <w:r>
-        <w:t>Especificación de elementos que protegerán al software de accesos, usos y sabotajes maliciosos, así como de modificaciones o destrucciones maliciosas o accidentales. Los requisitos pueden especificar:</w:t>
-      </w:r>
-    </w:p>
-    <w:p>
-      <w:pPr>
-        <w:pStyle w:val="guiazul"/>
-        <w:numPr>
-          <w:ilvl w:val="0"/>
-          <w:numId w:val="7"/>
-        </w:numPr>
-      </w:pPr>
-      <w:r>
-        <w:t>Empleo de técnicas criptográficas.</w:t>
-      </w:r>
-    </w:p>
-    <w:p>
-      <w:pPr>
-        <w:pStyle w:val="guiazul"/>
-        <w:numPr>
-          <w:ilvl w:val="0"/>
-          <w:numId w:val="7"/>
-        </w:numPr>
-      </w:pPr>
-      <w:r>
-        <w:t>Registro de ficheros con “</w:t>
-      </w:r>
-      <w:proofErr w:type="spellStart"/>
-      <w:r>
-        <w:t>logs</w:t>
-      </w:r>
-      <w:proofErr w:type="spellEnd"/>
-      <w:r>
-        <w:t>” de actividad.</w:t>
-      </w:r>
-    </w:p>
-    <w:p>
-      <w:pPr>
-        <w:pStyle w:val="guiazul"/>
-        <w:numPr>
-          <w:ilvl w:val="0"/>
-          <w:numId w:val="7"/>
-        </w:numPr>
-      </w:pPr>
-      <w:r>
-        <w:t>Asignación de determinadas funcionalidades a determinados módulos.</w:t>
-      </w:r>
-    </w:p>
-    <w:p>
-      <w:pPr>
-        <w:pStyle w:val="guiazul"/>
-        <w:numPr>
-          <w:ilvl w:val="0"/>
-          <w:numId w:val="7"/>
-        </w:numPr>
-      </w:pPr>
-      <w:r>
-        <w:t>Restricciones de comunicación entre determinados módulos.</w:t>
-      </w:r>
-    </w:p>
-    <w:p>
-      <w:pPr>
-        <w:pStyle w:val="guiazul"/>
-        <w:numPr>
-          <w:ilvl w:val="0"/>
-          <w:numId w:val="7"/>
-        </w:numPr>
-      </w:pPr>
-      <w:r>
-        <w:t>Comprobaciones de integridad de información crítica.</w:t>
-      </w:r>
-    </w:p>
-    <w:p>
-      <w:pPr>
-        <w:pStyle w:val="Ttulo3"/>
-      </w:pPr>
-      <w:bookmarkStart w:id="61" w:name="_Toc33238260"/>
-      <w:bookmarkStart w:id="62" w:name="_Toc33411087"/>
-      <w:r>
-        <w:t>Fiabilidad</w:t>
-      </w:r>
-      <w:bookmarkEnd w:id="61"/>
-      <w:bookmarkEnd w:id="62"/>
-    </w:p>
-    <w:p>
-      <w:pPr>
-        <w:pStyle w:val="Normalindentado3"/>
-      </w:pPr>
-      <w:r>
-        <w:fldChar w:fldCharType="begin"/>
-      </w:r>
-      <w:r>
-        <w:instrText>MACROBUTTON NoMacro [</w:instrText>
-      </w:r>
-      <w:r>
-        <w:rPr>
-          <w:color w:val="0000FF"/>
-        </w:rPr>
-        <w:instrText>Inserte aquí el texto</w:instrText>
-      </w:r>
-      <w:r>
-        <w:instrText>]</w:instrText>
-      </w:r>
-      <w:r>
-        <w:fldChar w:fldCharType="end"/>
+        <w:t>Especificación de quien debe realizar las tareas de mantenimiento, por ejemplo usuarios, o un desarrollador.</w:t>
       </w:r>
     </w:p>
     <w:p>
@@ -12786,144 +13821,36 @@
         <w:ind w:left="1200"/>
       </w:pPr>
       <w:r>
-        <w:t>Especificación de los factores de fiabilidad necesaria del sistema. Esto se expresa generalmente como el tiempo entre los incidentes permisibles, o el total de incidentes permisible.</w:t>
+        <w:t xml:space="preserve">Especificación de </w:t>
+      </w:r>
+      <w:proofErr w:type="spellStart"/>
+      <w:r>
+        <w:t>cuando</w:t>
+      </w:r>
+      <w:proofErr w:type="spellEnd"/>
+      <w:r>
+        <w:t xml:space="preserve"> debe realizarse las tareas de mantenimiento. Por ejemplo, generación de estadísticas de </w:t>
+      </w:r>
+      <w:proofErr w:type="gramStart"/>
+      <w:r>
+        <w:t>acceso semanales y mensuales</w:t>
+      </w:r>
+      <w:proofErr w:type="gramEnd"/>
+      <w:r>
+        <w:t>.</w:t>
       </w:r>
     </w:p>
     <w:p>
       <w:pPr>
         <w:pStyle w:val="Ttulo3"/>
       </w:pPr>
-      <w:bookmarkStart w:id="63" w:name="_Toc33238261"/>
-      <w:bookmarkStart w:id="64" w:name="_Toc33411088"/>
-      <w:r>
-        <w:t>Disponibilidad</w:t>
-      </w:r>
-      <w:bookmarkEnd w:id="63"/>
-      <w:bookmarkEnd w:id="64"/>
-    </w:p>
-    <w:p>
-      <w:pPr>
-        <w:pStyle w:val="Normalindentado3"/>
-      </w:pPr>
-      <w:r>
-        <w:fldChar w:fldCharType="begin"/>
-      </w:r>
-      <w:r>
-        <w:instrText>MACROBUTTON NoMacro [</w:instrText>
-      </w:r>
-      <w:r>
-        <w:rPr>
-          <w:color w:val="0000FF"/>
-        </w:rPr>
-        <w:instrText>Inserte aquí el texto</w:instrText>
-      </w:r>
-      <w:r>
-        <w:instrText>]</w:instrText>
-      </w:r>
-      <w:r>
-        <w:fldChar w:fldCharType="end"/>
-      </w:r>
-    </w:p>
-    <w:p>
-      <w:pPr>
-        <w:pStyle w:val="guiazul"/>
-        <w:ind w:left="1200"/>
-      </w:pPr>
-      <w:r>
-        <w:t>Especificación de los factores de disponibilidad final exigidos al sistema. Normalmente expresados en % de tiempo en los que el software tiene que mostrar disponibilidad.</w:t>
-      </w:r>
-    </w:p>
-    <w:p>
-      <w:pPr>
-        <w:pStyle w:val="Ttulo3"/>
-      </w:pPr>
-      <w:bookmarkStart w:id="65" w:name="_Toc33238262"/>
-      <w:bookmarkStart w:id="66" w:name="_Toc33411089"/>
-      <w:proofErr w:type="spellStart"/>
-      <w:r>
-        <w:t>Mantenibilidad</w:t>
-      </w:r>
-      <w:bookmarkEnd w:id="65"/>
-      <w:bookmarkEnd w:id="66"/>
-      <w:proofErr w:type="spellEnd"/>
-    </w:p>
-    <w:p>
-      <w:pPr>
-        <w:pStyle w:val="Normalindentado3"/>
-      </w:pPr>
-      <w:r>
-        <w:fldChar w:fldCharType="begin"/>
-      </w:r>
-      <w:r>
-        <w:instrText>MACROBUTTON NoMacro [</w:instrText>
-      </w:r>
-      <w:r>
-        <w:rPr>
-          <w:color w:val="0000FF"/>
-        </w:rPr>
-        <w:instrText>Inserte aquí el texto</w:instrText>
-      </w:r>
-      <w:r>
-        <w:instrText>]</w:instrText>
-      </w:r>
-      <w:r>
-        <w:fldChar w:fldCharType="end"/>
-      </w:r>
-    </w:p>
-    <w:p>
-      <w:pPr>
-        <w:pStyle w:val="guiazul"/>
-        <w:ind w:left="1200"/>
-      </w:pPr>
-      <w:r>
-        <w:t xml:space="preserve">Identificación del tipo de mantenimiento necesario del sistema. </w:t>
-      </w:r>
-    </w:p>
-    <w:p>
-      <w:pPr>
-        <w:pStyle w:val="guiazul"/>
-        <w:ind w:left="1200"/>
-      </w:pPr>
-      <w:r>
-        <w:t>Especificación de quien debe realizar las tareas de mantenimiento, por ejemplo usuarios, o un desarrollador.</w:t>
-      </w:r>
-    </w:p>
-    <w:p>
-      <w:pPr>
-        <w:pStyle w:val="guiazul"/>
-        <w:ind w:left="1200"/>
-      </w:pPr>
-      <w:r>
-        <w:t xml:space="preserve">Especificación de </w:t>
-      </w:r>
-      <w:proofErr w:type="spellStart"/>
-      <w:r>
-        <w:t>cuando</w:t>
-      </w:r>
-      <w:proofErr w:type="spellEnd"/>
-      <w:r>
-        <w:t xml:space="preserve"> debe realizarse las tareas de mantenimiento. Por ejemplo, generación de estadísticas de </w:t>
-      </w:r>
-      <w:proofErr w:type="gramStart"/>
-      <w:r>
-        <w:t>acceso semanales y mensuales</w:t>
-      </w:r>
-      <w:proofErr w:type="gramEnd"/>
-      <w:r>
-        <w:t>.</w:t>
-      </w:r>
-    </w:p>
-    <w:p>
-      <w:pPr>
-        <w:pStyle w:val="Ttulo3"/>
-      </w:pPr>
-      <w:bookmarkStart w:id="67" w:name="_Toc33238263"/>
-      <w:bookmarkStart w:id="68" w:name="_Toc33411090"/>
+      <w:bookmarkStart w:id="69" w:name="_Toc33238263"/>
+      <w:bookmarkStart w:id="70" w:name="_Toc148700064"/>
       <w:r>
         <w:t>Portabilidad</w:t>
       </w:r>
-      <w:bookmarkEnd w:id="67"/>
-      <w:bookmarkEnd w:id="68"/>
+      <w:bookmarkEnd w:id="69"/>
+      <w:bookmarkEnd w:id="70"/>
     </w:p>
     <w:p>
       <w:pPr>
@@ -12978,7 +13905,6 @@
         </w:numPr>
       </w:pPr>
       <w:r>
-        <w:lastRenderedPageBreak/>
         <w:t>Porcentaje de código dependiente del servidor.</w:t>
       </w:r>
     </w:p>
@@ -13022,11 +13948,11 @@
       <w:pPr>
         <w:pStyle w:val="Ttulo2"/>
       </w:pPr>
-      <w:bookmarkStart w:id="69" w:name="_Toc33411091"/>
+      <w:bookmarkStart w:id="71" w:name="_Toc148700065"/>
       <w:r>
         <w:t>Otros requisitos</w:t>
       </w:r>
-      <w:bookmarkEnd w:id="69"/>
+      <w:bookmarkEnd w:id="71"/>
     </w:p>
     <w:p>
       <w:pPr>
@@ -13097,13 +14023,13 @@
       <w:pPr>
         <w:pStyle w:val="Ttulo1"/>
       </w:pPr>
-      <w:bookmarkStart w:id="70" w:name="_Toc33238265"/>
-      <w:bookmarkStart w:id="71" w:name="_Toc33411092"/>
+      <w:bookmarkStart w:id="72" w:name="_Toc33238265"/>
+      <w:bookmarkStart w:id="73" w:name="_Toc148700066"/>
       <w:r>
         <w:t>Apéndices</w:t>
       </w:r>
-      <w:bookmarkEnd w:id="70"/>
-      <w:bookmarkEnd w:id="71"/>
+      <w:bookmarkEnd w:id="72"/>
+      <w:bookmarkEnd w:id="73"/>
     </w:p>
     <w:p>
       <w:pPr>
@@ -13782,7 +14708,7 @@
               <w:noProof/>
               <w:color w:val="241A61"/>
             </w:rPr>
-            <w:t>12</w:t>
+            <w:t>13</w:t>
           </w:r>
           <w:r>
             <w:rPr>
@@ -14769,6 +15695,119 @@
     </w:lvl>
   </w:abstractNum>
   <w:abstractNum w:abstractNumId="5">
+    <w:nsid w:val="2F5B0423"/>
+    <w:multiLevelType w:val="hybridMultilevel"/>
+    <w:tmpl w:val="BD4CC81E"/>
+    <w:lvl w:ilvl="0" w:tplc="1C0A0001">
+      <w:start w:val="1"/>
+      <w:numFmt w:val="bullet"/>
+      <w:lvlText w:val=""/>
+      <w:lvlJc w:val="left"/>
+      <w:pPr>
+        <w:ind w:left="1920" w:hanging="360"/>
+      </w:pPr>
+      <w:rPr>
+        <w:rFonts w:ascii="Symbol" w:hAnsi="Symbol" w:hint="default"/>
+      </w:rPr>
+    </w:lvl>
+    <w:lvl w:ilvl="1" w:tplc="1C0A0003" w:tentative="1">
+      <w:start w:val="1"/>
+      <w:numFmt w:val="bullet"/>
+      <w:lvlText w:val="o"/>
+      <w:lvlJc w:val="left"/>
+      <w:pPr>
+        <w:ind w:left="2640" w:hanging="360"/>
+      </w:pPr>
+      <w:rPr>
+        <w:rFonts w:ascii="Courier New" w:hAnsi="Courier New" w:cs="Courier New" w:hint="default"/>
+      </w:rPr>
+    </w:lvl>
+    <w:lvl w:ilvl="2" w:tplc="1C0A0005" w:tentative="1">
+      <w:start w:val="1"/>
+      <w:numFmt w:val="bullet"/>
+      <w:lvlText w:val=""/>
+      <w:lvlJc w:val="left"/>
+      <w:pPr>
+        <w:ind w:left="3360" w:hanging="360"/>
+      </w:pPr>
+      <w:rPr>
+        <w:rFonts w:ascii="Wingdings" w:hAnsi="Wingdings" w:hint="default"/>
+      </w:rPr>
+    </w:lvl>
+    <w:lvl w:ilvl="3" w:tplc="1C0A0001" w:tentative="1">
+      <w:start w:val="1"/>
+      <w:numFmt w:val="bullet"/>
+      <w:lvlText w:val=""/>
+      <w:lvlJc w:val="left"/>
+      <w:pPr>
+        <w:ind w:left="4080" w:hanging="360"/>
+      </w:pPr>
+      <w:rPr>
+        <w:rFonts w:ascii="Symbol" w:hAnsi="Symbol" w:hint="default"/>
+      </w:rPr>
+    </w:lvl>
+    <w:lvl w:ilvl="4" w:tplc="1C0A0003" w:tentative="1">
+      <w:start w:val="1"/>
+      <w:numFmt w:val="bullet"/>
+      <w:lvlText w:val="o"/>
+      <w:lvlJc w:val="left"/>
+      <w:pPr>
+        <w:ind w:left="4800" w:hanging="360"/>
+      </w:pPr>
+      <w:rPr>
+        <w:rFonts w:ascii="Courier New" w:hAnsi="Courier New" w:cs="Courier New" w:hint="default"/>
+      </w:rPr>
+    </w:lvl>
+    <w:lvl w:ilvl="5" w:tplc="1C0A0005" w:tentative="1">
+      <w:start w:val="1"/>
+      <w:numFmt w:val="bullet"/>
+      <w:lvlText w:val=""/>
+      <w:lvlJc w:val="left"/>
+      <w:pPr>
+        <w:ind w:left="5520" w:hanging="360"/>
+      </w:pPr>
+      <w:rPr>
+        <w:rFonts w:ascii="Wingdings" w:hAnsi="Wingdings" w:hint="default"/>
+      </w:rPr>
+    </w:lvl>
+    <w:lvl w:ilvl="6" w:tplc="1C0A0001" w:tentative="1">
+      <w:start w:val="1"/>
+      <w:numFmt w:val="bullet"/>
+      <w:lvlText w:val=""/>
+      <w:lvlJc w:val="left"/>
+      <w:pPr>
+        <w:ind w:left="6240" w:hanging="360"/>
+      </w:pPr>
+      <w:rPr>
+        <w:rFonts w:ascii="Symbol" w:hAnsi="Symbol" w:hint="default"/>
+      </w:rPr>
+    </w:lvl>
+    <w:lvl w:ilvl="7" w:tplc="1C0A0003" w:tentative="1">
+      <w:start w:val="1"/>
+      <w:numFmt w:val="bullet"/>
+      <w:lvlText w:val="o"/>
+      <w:lvlJc w:val="left"/>
+      <w:pPr>
+        <w:ind w:left="6960" w:hanging="360"/>
+      </w:pPr>
+      <w:rPr>
+        <w:rFonts w:ascii="Courier New" w:hAnsi="Courier New" w:cs="Courier New" w:hint="default"/>
+      </w:rPr>
+    </w:lvl>
+    <w:lvl w:ilvl="8" w:tplc="1C0A0005" w:tentative="1">
+      <w:start w:val="1"/>
+      <w:numFmt w:val="bullet"/>
+      <w:lvlText w:val=""/>
+      <w:lvlJc w:val="left"/>
+      <w:pPr>
+        <w:ind w:left="7680" w:hanging="360"/>
+      </w:pPr>
+      <w:rPr>
+        <w:rFonts w:ascii="Wingdings" w:hAnsi="Wingdings" w:hint="default"/>
+      </w:rPr>
+    </w:lvl>
+  </w:abstractNum>
+  <w:abstractNum w:abstractNumId="6">
     <w:nsid w:val="39BF1390"/>
     <w:multiLevelType w:val="hybridMultilevel"/>
     <w:tmpl w:val="74C08868"/>
@@ -14909,7 +15948,7 @@
       </w:rPr>
     </w:lvl>
   </w:abstractNum>
-  <w:abstractNum w:abstractNumId="6">
+  <w:abstractNum w:abstractNumId="7">
     <w:nsid w:val="52373E7F"/>
     <w:multiLevelType w:val="hybridMultilevel"/>
     <w:tmpl w:val="8E0CFBFC"/>
@@ -15022,7 +16061,7 @@
       </w:rPr>
     </w:lvl>
   </w:abstractNum>
-  <w:abstractNum w:abstractNumId="7">
+  <w:abstractNum w:abstractNumId="8">
     <w:nsid w:val="52874652"/>
     <w:multiLevelType w:val="hybridMultilevel"/>
     <w:tmpl w:val="509CFD74"/>
@@ -15163,7 +16202,7 @@
       </w:rPr>
     </w:lvl>
   </w:abstractNum>
-  <w:abstractNum w:abstractNumId="8">
+  <w:abstractNum w:abstractNumId="9">
     <w:nsid w:val="5C2E1721"/>
     <w:multiLevelType w:val="hybridMultilevel"/>
     <w:tmpl w:val="FD544326"/>
@@ -15276,7 +16315,7 @@
       </w:rPr>
     </w:lvl>
   </w:abstractNum>
-  <w:abstractNum w:abstractNumId="9">
+  <w:abstractNum w:abstractNumId="10">
     <w:nsid w:val="5ECF0725"/>
     <w:multiLevelType w:val="hybridMultilevel"/>
     <w:tmpl w:val="7D080712"/>
@@ -15389,7 +16428,7 @@
       </w:rPr>
     </w:lvl>
   </w:abstractNum>
-  <w:abstractNum w:abstractNumId="10">
+  <w:abstractNum w:abstractNumId="11">
     <w:nsid w:val="66621942"/>
     <w:multiLevelType w:val="hybridMultilevel"/>
     <w:tmpl w:val="4A04EA1C"/>
@@ -15502,7 +16541,7 @@
       </w:rPr>
     </w:lvl>
   </w:abstractNum>
-  <w:abstractNum w:abstractNumId="11">
+  <w:abstractNum w:abstractNumId="12">
     <w:nsid w:val="683F192C"/>
     <w:multiLevelType w:val="hybridMultilevel"/>
     <w:tmpl w:val="A4804DEE"/>
@@ -15615,7 +16654,7 @@
       </w:rPr>
     </w:lvl>
   </w:abstractNum>
-  <w:abstractNum w:abstractNumId="12">
+  <w:abstractNum w:abstractNumId="13">
     <w:nsid w:val="6E39494E"/>
     <w:multiLevelType w:val="hybridMultilevel"/>
     <w:tmpl w:val="A8C8AE28"/>
@@ -15756,7 +16795,7 @@
       </w:rPr>
     </w:lvl>
   </w:abstractNum>
-  <w:abstractNum w:abstractNumId="13">
+  <w:abstractNum w:abstractNumId="14">
     <w:nsid w:val="6FE60B79"/>
     <w:multiLevelType w:val="hybridMultilevel"/>
     <w:tmpl w:val="BB542C64"/>
@@ -15897,7 +16936,7 @@
       </w:rPr>
     </w:lvl>
   </w:abstractNum>
-  <w:abstractNum w:abstractNumId="14">
+  <w:abstractNum w:abstractNumId="15">
     <w:nsid w:val="715B7BFD"/>
     <w:multiLevelType w:val="hybridMultilevel"/>
     <w:tmpl w:val="EF2E65EC"/>
@@ -16038,7 +17077,7 @@
       </w:rPr>
     </w:lvl>
   </w:abstractNum>
-  <w:abstractNum w:abstractNumId="15">
+  <w:abstractNum w:abstractNumId="16">
     <w:nsid w:val="79D8131F"/>
     <w:multiLevelType w:val="hybridMultilevel"/>
     <w:tmpl w:val="A3FC8652"/>
@@ -16155,13 +17194,13 @@
     <w:abstractNumId w:val="4"/>
   </w:num>
   <w:num w:numId="2">
-    <w:abstractNumId w:val="12"/>
+    <w:abstractNumId w:val="13"/>
   </w:num>
   <w:num w:numId="3">
-    <w:abstractNumId w:val="14"/>
+    <w:abstractNumId w:val="15"/>
   </w:num>
   <w:num w:numId="4">
-    <w:abstractNumId w:val="7"/>
+    <w:abstractNumId w:val="8"/>
   </w:num>
   <w:num w:numId="5">
     <w:abstractNumId w:val="3"/>
@@ -16170,10 +17209,10 @@
     <w:abstractNumId w:val="2"/>
   </w:num>
   <w:num w:numId="7">
-    <w:abstractNumId w:val="13"/>
+    <w:abstractNumId w:val="14"/>
   </w:num>
   <w:num w:numId="8">
-    <w:abstractNumId w:val="5"/>
+    <w:abstractNumId w:val="6"/>
   </w:num>
   <w:num w:numId="9">
     <w:abstractNumId w:val="1"/>
@@ -16182,22 +17221,25 @@
     <w:abstractNumId w:val="0"/>
   </w:num>
   <w:num w:numId="11">
-    <w:abstractNumId w:val="6"/>
+    <w:abstractNumId w:val="7"/>
   </w:num>
   <w:num w:numId="12">
+    <w:abstractNumId w:val="11"/>
+  </w:num>
+  <w:num w:numId="13">
     <w:abstractNumId w:val="10"/>
   </w:num>
-  <w:num w:numId="13">
+  <w:num w:numId="14">
+    <w:abstractNumId w:val="12"/>
+  </w:num>
+  <w:num w:numId="15">
+    <w:abstractNumId w:val="16"/>
+  </w:num>
+  <w:num w:numId="16">
     <w:abstractNumId w:val="9"/>
   </w:num>
-  <w:num w:numId="14">
-    <w:abstractNumId w:val="11"/>
-  </w:num>
-  <w:num w:numId="15">
-    <w:abstractNumId w:val="15"/>
-  </w:num>
-  <w:num w:numId="16">
-    <w:abstractNumId w:val="8"/>
+  <w:num w:numId="17">
+    <w:abstractNumId w:val="5"/>
   </w:num>
   <w:numIdMacAtCleanup w:val="8"/>
 </w:numbering>
@@ -16761,6 +17803,7 @@
   <w:style w:type="character" w:default="1" w:styleId="Fuentedeprrafopredeter">
     <w:name w:val="Default Paragraph Font"/>
     <w:uiPriority w:val="1"/>
+    <w:semiHidden/>
     <w:unhideWhenUsed/>
   </w:style>
   <w:style w:type="table" w:default="1" w:styleId="Tablanormal">
@@ -16856,7 +17899,7 @@
     <w:basedOn w:val="Normal"/>
     <w:next w:val="Normal"/>
     <w:autoRedefine/>
-    <w:semiHidden/>
+    <w:uiPriority w:val="39"/>
     <w:pPr>
       <w:spacing w:before="360"/>
     </w:pPr>
@@ -16872,7 +17915,7 @@
     <w:basedOn w:val="Normal"/>
     <w:next w:val="Normal"/>
     <w:autoRedefine/>
-    <w:semiHidden/>
+    <w:uiPriority w:val="39"/>
     <w:pPr>
       <w:spacing w:before="240"/>
     </w:pPr>
@@ -16886,7 +17929,7 @@
     <w:basedOn w:val="Normal"/>
     <w:next w:val="Normal"/>
     <w:autoRedefine/>
-    <w:semiHidden/>
+    <w:uiPriority w:val="39"/>
     <w:pPr>
       <w:ind w:left="240"/>
     </w:pPr>
@@ -16954,6 +17997,7 @@
   <w:style w:type="character" w:styleId="Hipervnculo">
     <w:name w:val="Hyperlink"/>
     <w:basedOn w:val="Fuentedeprrafopredeter"/>
+    <w:uiPriority w:val="99"/>
     <w:rPr>
       <w:color w:val="0000FF"/>
       <w:u w:val="single"/>

</xml_diff>